<commit_message>
Created more UML diagrams and edited a tiny comment in animations
</commit_message>
<xml_diff>
--- a/UMLS.docx
+++ b/UMLS.docx
@@ -52,11 +52,9 @@
             <w:pPr>
               <w:jc w:val="center"/>
             </w:pPr>
-            <w:proofErr w:type="spellStart"/>
             <w:r>
               <w:t>Int</w:t>
             </w:r>
-            <w:proofErr w:type="spellEnd"/>
           </w:p>
         </w:tc>
         <w:tc>
@@ -67,11 +65,9 @@
             <w:pPr>
               <w:jc w:val="center"/>
             </w:pPr>
-            <w:proofErr w:type="spellStart"/>
             <w:r>
               <w:t>xCoordinate</w:t>
             </w:r>
-            <w:proofErr w:type="spellEnd"/>
           </w:p>
         </w:tc>
       </w:tr>
@@ -97,11 +93,9 @@
             <w:pPr>
               <w:jc w:val="center"/>
             </w:pPr>
-            <w:proofErr w:type="spellStart"/>
             <w:r>
               <w:t>Int</w:t>
             </w:r>
-            <w:proofErr w:type="spellEnd"/>
           </w:p>
         </w:tc>
         <w:tc>
@@ -112,11 +106,9 @@
             <w:pPr>
               <w:jc w:val="center"/>
             </w:pPr>
-            <w:proofErr w:type="spellStart"/>
             <w:r>
               <w:t>yCoordinate</w:t>
             </w:r>
-            <w:proofErr w:type="spellEnd"/>
           </w:p>
         </w:tc>
       </w:tr>
@@ -155,11 +147,9 @@
             <w:pPr>
               <w:jc w:val="center"/>
             </w:pPr>
-            <w:proofErr w:type="spellStart"/>
             <w:r>
               <w:t>shipThere</w:t>
             </w:r>
-            <w:proofErr w:type="spellEnd"/>
           </w:p>
         </w:tc>
       </w:tr>
@@ -198,11 +188,9 @@
             <w:pPr>
               <w:jc w:val="center"/>
             </w:pPr>
-            <w:proofErr w:type="spellStart"/>
             <w:r>
               <w:t>hasBeenShot</w:t>
             </w:r>
-            <w:proofErr w:type="spellEnd"/>
           </w:p>
         </w:tc>
       </w:tr>
@@ -244,7 +232,6 @@
             <w:r>
               <w:t>Square(</w:t>
             </w:r>
-            <w:proofErr w:type="spellStart"/>
             <w:r>
               <w:rPr>
                 <w:rFonts w:ascii="Consolas" w:hAnsi="Consolas" w:cs="Consolas"/>
@@ -254,7 +241,6 @@
               </w:rPr>
               <w:t>int</w:t>
             </w:r>
-            <w:proofErr w:type="spellEnd"/>
             <w:r>
               <w:rPr>
                 <w:rFonts w:ascii="Consolas" w:hAnsi="Consolas" w:cs="Consolas"/>
@@ -262,29 +248,8 @@
                 <w:sz w:val="19"/>
                 <w:szCs w:val="19"/>
               </w:rPr>
-              <w:t xml:space="preserve"> </w:t>
-            </w:r>
-            <w:proofErr w:type="spellStart"/>
-            <w:r>
-              <w:rPr>
-                <w:rFonts w:ascii="Consolas" w:hAnsi="Consolas" w:cs="Consolas"/>
-                <w:color w:val="000000"/>
-                <w:sz w:val="19"/>
-                <w:szCs w:val="19"/>
-              </w:rPr>
-              <w:t>xCoordinate</w:t>
-            </w:r>
-            <w:proofErr w:type="spellEnd"/>
-            <w:r>
-              <w:rPr>
-                <w:rFonts w:ascii="Consolas" w:hAnsi="Consolas" w:cs="Consolas"/>
-                <w:color w:val="000000"/>
-                <w:sz w:val="19"/>
-                <w:szCs w:val="19"/>
-              </w:rPr>
-              <w:t xml:space="preserve">, </w:t>
-            </w:r>
-            <w:proofErr w:type="spellStart"/>
+              <w:t xml:space="preserve"> xCoordinate, </w:t>
+            </w:r>
             <w:r>
               <w:rPr>
                 <w:rFonts w:ascii="Consolas" w:hAnsi="Consolas" w:cs="Consolas"/>
@@ -294,7 +259,6 @@
               </w:rPr>
               <w:t>int</w:t>
             </w:r>
-            <w:proofErr w:type="spellEnd"/>
             <w:r>
               <w:rPr>
                 <w:rFonts w:ascii="Consolas" w:hAnsi="Consolas" w:cs="Consolas"/>
@@ -302,27 +266,7 @@
                 <w:sz w:val="19"/>
                 <w:szCs w:val="19"/>
               </w:rPr>
-              <w:t xml:space="preserve"> </w:t>
-            </w:r>
-            <w:proofErr w:type="spellStart"/>
-            <w:r>
-              <w:rPr>
-                <w:rFonts w:ascii="Consolas" w:hAnsi="Consolas" w:cs="Consolas"/>
-                <w:color w:val="000000"/>
-                <w:sz w:val="19"/>
-                <w:szCs w:val="19"/>
-              </w:rPr>
-              <w:t>yCoordinate</w:t>
-            </w:r>
-            <w:proofErr w:type="spellEnd"/>
-            <w:r>
-              <w:rPr>
-                <w:rFonts w:ascii="Consolas" w:hAnsi="Consolas" w:cs="Consolas"/>
-                <w:color w:val="000000"/>
-                <w:sz w:val="19"/>
-                <w:szCs w:val="19"/>
-              </w:rPr>
-              <w:t>))</w:t>
+              <w:t xml:space="preserve"> yCoordinate))</w:t>
             </w:r>
           </w:p>
         </w:tc>
@@ -365,7 +309,6 @@
             <w:r>
               <w:t>Square(</w:t>
             </w:r>
-            <w:proofErr w:type="spellStart"/>
             <w:r>
               <w:rPr>
                 <w:rFonts w:ascii="Consolas" w:hAnsi="Consolas" w:cs="Consolas"/>
@@ -375,7 +318,6 @@
               </w:rPr>
               <w:t>int</w:t>
             </w:r>
-            <w:proofErr w:type="spellEnd"/>
             <w:r>
               <w:rPr>
                 <w:rFonts w:ascii="Consolas" w:hAnsi="Consolas" w:cs="Consolas"/>
@@ -383,29 +325,8 @@
                 <w:sz w:val="19"/>
                 <w:szCs w:val="19"/>
               </w:rPr>
-              <w:t xml:space="preserve"> </w:t>
-            </w:r>
-            <w:proofErr w:type="spellStart"/>
-            <w:r>
-              <w:rPr>
-                <w:rFonts w:ascii="Consolas" w:hAnsi="Consolas" w:cs="Consolas"/>
-                <w:color w:val="000000"/>
-                <w:sz w:val="19"/>
-                <w:szCs w:val="19"/>
-              </w:rPr>
-              <w:t>xCoordinate</w:t>
-            </w:r>
-            <w:proofErr w:type="spellEnd"/>
-            <w:r>
-              <w:rPr>
-                <w:rFonts w:ascii="Consolas" w:hAnsi="Consolas" w:cs="Consolas"/>
-                <w:color w:val="000000"/>
-                <w:sz w:val="19"/>
-                <w:szCs w:val="19"/>
-              </w:rPr>
-              <w:t xml:space="preserve">, </w:t>
-            </w:r>
-            <w:proofErr w:type="spellStart"/>
+              <w:t xml:space="preserve"> xCoordinate, </w:t>
+            </w:r>
             <w:r>
               <w:rPr>
                 <w:rFonts w:ascii="Consolas" w:hAnsi="Consolas" w:cs="Consolas"/>
@@ -415,7 +336,6 @@
               </w:rPr>
               <w:t>int</w:t>
             </w:r>
-            <w:proofErr w:type="spellEnd"/>
             <w:r>
               <w:rPr>
                 <w:rFonts w:ascii="Consolas" w:hAnsi="Consolas" w:cs="Consolas"/>
@@ -423,27 +343,7 @@
                 <w:sz w:val="19"/>
                 <w:szCs w:val="19"/>
               </w:rPr>
-              <w:t xml:space="preserve"> </w:t>
-            </w:r>
-            <w:proofErr w:type="spellStart"/>
-            <w:r>
-              <w:rPr>
-                <w:rFonts w:ascii="Consolas" w:hAnsi="Consolas" w:cs="Consolas"/>
-                <w:color w:val="000000"/>
-                <w:sz w:val="19"/>
-                <w:szCs w:val="19"/>
-              </w:rPr>
-              <w:t>yCoordinate</w:t>
-            </w:r>
-            <w:proofErr w:type="spellEnd"/>
-            <w:r>
-              <w:rPr>
-                <w:rFonts w:ascii="Consolas" w:hAnsi="Consolas" w:cs="Consolas"/>
-                <w:color w:val="000000"/>
-                <w:sz w:val="19"/>
-                <w:szCs w:val="19"/>
-              </w:rPr>
-              <w:t xml:space="preserve">, </w:t>
+              <w:t xml:space="preserve"> yCoordinate, </w:t>
             </w:r>
             <w:r>
               <w:rPr>
@@ -461,27 +361,7 @@
                 <w:sz w:val="19"/>
                 <w:szCs w:val="19"/>
               </w:rPr>
-              <w:t xml:space="preserve"> </w:t>
-            </w:r>
-            <w:proofErr w:type="spellStart"/>
-            <w:r>
-              <w:rPr>
-                <w:rFonts w:ascii="Consolas" w:hAnsi="Consolas" w:cs="Consolas"/>
-                <w:color w:val="000000"/>
-                <w:sz w:val="19"/>
-                <w:szCs w:val="19"/>
-              </w:rPr>
-              <w:t>shipThere</w:t>
-            </w:r>
-            <w:proofErr w:type="spellEnd"/>
-            <w:r>
-              <w:rPr>
-                <w:rFonts w:ascii="Consolas" w:hAnsi="Consolas" w:cs="Consolas"/>
-                <w:color w:val="000000"/>
-                <w:sz w:val="19"/>
-                <w:szCs w:val="19"/>
-              </w:rPr>
-              <w:t>))</w:t>
+              <w:t xml:space="preserve"> shipThere))</w:t>
             </w:r>
           </w:p>
         </w:tc>
@@ -562,13 +442,8 @@
             <w:pPr>
               <w:jc w:val="center"/>
             </w:pPr>
-            <w:proofErr w:type="spellStart"/>
-            <w:r>
-              <w:t>placeShipOnto</w:t>
-            </w:r>
-            <w:proofErr w:type="spellEnd"/>
-            <w:r>
-              <w:t>(</w:t>
+            <w:r>
+              <w:t>placeShipOnto(</w:t>
             </w:r>
             <w:r>
               <w:t>Ship ship)</w:t>
@@ -598,11 +473,9 @@
             <w:pPr>
               <w:jc w:val="center"/>
             </w:pPr>
-            <w:proofErr w:type="spellStart"/>
             <w:r>
               <w:t>int</w:t>
             </w:r>
-            <w:proofErr w:type="spellEnd"/>
           </w:p>
         </w:tc>
         <w:tc>
@@ -613,13 +486,8 @@
             <w:pPr>
               <w:jc w:val="center"/>
             </w:pPr>
-            <w:proofErr w:type="spellStart"/>
-            <w:r>
-              <w:t>getX</w:t>
-            </w:r>
-            <w:proofErr w:type="spellEnd"/>
-            <w:r>
-              <w:t>()</w:t>
+            <w:r>
+              <w:t>getX()</w:t>
             </w:r>
           </w:p>
         </w:tc>
@@ -646,11 +514,9 @@
             <w:pPr>
               <w:jc w:val="center"/>
             </w:pPr>
-            <w:proofErr w:type="spellStart"/>
             <w:r>
               <w:t>int</w:t>
             </w:r>
-            <w:proofErr w:type="spellEnd"/>
           </w:p>
         </w:tc>
         <w:tc>
@@ -661,13 +527,8 @@
             <w:pPr>
               <w:jc w:val="center"/>
             </w:pPr>
-            <w:proofErr w:type="spellStart"/>
-            <w:r>
-              <w:t>getY</w:t>
-            </w:r>
-            <w:proofErr w:type="spellEnd"/>
-            <w:r>
-              <w:t>()</w:t>
+            <w:r>
+              <w:t>getY()</w:t>
             </w:r>
           </w:p>
         </w:tc>
@@ -708,15 +569,7 @@
               <w:jc w:val="center"/>
             </w:pPr>
             <w:r>
-              <w:t xml:space="preserve">Equals(Square </w:t>
-            </w:r>
-            <w:proofErr w:type="spellStart"/>
-            <w:r>
-              <w:t>obj</w:t>
-            </w:r>
-            <w:proofErr w:type="spellEnd"/>
-            <w:r>
-              <w:t>)</w:t>
+              <w:t>Equals(Square obj)</w:t>
             </w:r>
           </w:p>
         </w:tc>
@@ -797,13 +650,8 @@
             <w:pPr>
               <w:jc w:val="center"/>
             </w:pPr>
-            <w:proofErr w:type="spellStart"/>
-            <w:r>
-              <w:t>isShot</w:t>
-            </w:r>
-            <w:proofErr w:type="spellEnd"/>
-            <w:r>
-              <w:t>()</w:t>
+            <w:r>
+              <w:t>isShot()</w:t>
             </w:r>
           </w:p>
         </w:tc>
@@ -843,13 +691,8 @@
             <w:pPr>
               <w:jc w:val="center"/>
             </w:pPr>
-            <w:proofErr w:type="spellStart"/>
-            <w:r>
-              <w:t>isShip</w:t>
-            </w:r>
-            <w:proofErr w:type="spellEnd"/>
-            <w:r>
-              <w:t>()</w:t>
+            <w:r>
+              <w:t>isShip()</w:t>
             </w:r>
           </w:p>
         </w:tc>
@@ -889,13 +732,8 @@
             <w:pPr>
               <w:jc w:val="center"/>
             </w:pPr>
-            <w:proofErr w:type="spellStart"/>
-            <w:r>
-              <w:t>toString</w:t>
-            </w:r>
-            <w:proofErr w:type="spellEnd"/>
-            <w:r>
-              <w:t>()</w:t>
+            <w:r>
+              <w:t>toString()</w:t>
             </w:r>
           </w:p>
         </w:tc>
@@ -935,13 +773,8 @@
             <w:pPr>
               <w:jc w:val="center"/>
             </w:pPr>
-            <w:proofErr w:type="spellStart"/>
-            <w:r>
-              <w:t>hasShipSunk</w:t>
-            </w:r>
-            <w:proofErr w:type="spellEnd"/>
-            <w:r>
-              <w:t>()</w:t>
+            <w:r>
+              <w:t>hasShipSunk()</w:t>
             </w:r>
           </w:p>
         </w:tc>
@@ -1054,11 +887,9 @@
             <w:pPr>
               <w:jc w:val="center"/>
             </w:pPr>
-            <w:proofErr w:type="spellStart"/>
             <w:r>
               <w:t>isSunk</w:t>
             </w:r>
-            <w:proofErr w:type="spellEnd"/>
           </w:p>
         </w:tc>
       </w:tr>
@@ -1138,13 +969,8 @@
             <w:pPr>
               <w:jc w:val="center"/>
             </w:pPr>
-            <w:proofErr w:type="spellStart"/>
-            <w:r>
-              <w:t>getShot</w:t>
-            </w:r>
-            <w:proofErr w:type="spellEnd"/>
-            <w:r>
-              <w:t>( Square square)</w:t>
+            <w:r>
+              <w:t>getShot( Square square)</w:t>
             </w:r>
           </w:p>
         </w:tc>
@@ -1184,13 +1010,8 @@
             <w:pPr>
               <w:jc w:val="center"/>
             </w:pPr>
-            <w:proofErr w:type="spellStart"/>
-            <w:r>
-              <w:t>updateIsSunk</w:t>
-            </w:r>
-            <w:proofErr w:type="spellEnd"/>
-            <w:r>
-              <w:t>()</w:t>
+            <w:r>
+              <w:t>updateIsSunk()</w:t>
             </w:r>
           </w:p>
         </w:tc>
@@ -1230,13 +1051,8 @@
             <w:pPr>
               <w:jc w:val="center"/>
             </w:pPr>
-            <w:proofErr w:type="spellStart"/>
-            <w:r>
-              <w:t>getIsSunk</w:t>
-            </w:r>
-            <w:proofErr w:type="spellEnd"/>
-            <w:r>
-              <w:t>()</w:t>
+            <w:r>
+              <w:t>getIsSunk()</w:t>
             </w:r>
           </w:p>
         </w:tc>
@@ -1276,13 +1092,8 @@
             <w:pPr>
               <w:jc w:val="center"/>
             </w:pPr>
-            <w:proofErr w:type="spellStart"/>
-            <w:r>
-              <w:t>ToString</w:t>
-            </w:r>
-            <w:proofErr w:type="spellEnd"/>
-            <w:r>
-              <w:t>()</w:t>
+            <w:r>
+              <w:t>ToString()</w:t>
             </w:r>
           </w:p>
         </w:tc>
@@ -1316,11 +1127,9 @@
             <w:pPr>
               <w:jc w:val="center"/>
             </w:pPr>
-            <w:proofErr w:type="spellStart"/>
             <w:r>
               <w:t>BoardLimit</w:t>
             </w:r>
-            <w:proofErr w:type="spellEnd"/>
           </w:p>
         </w:tc>
       </w:tr>
@@ -1346,11 +1155,9 @@
             <w:pPr>
               <w:jc w:val="center"/>
             </w:pPr>
-            <w:proofErr w:type="spellStart"/>
             <w:r>
               <w:t>Int</w:t>
             </w:r>
-            <w:proofErr w:type="spellEnd"/>
           </w:p>
         </w:tc>
         <w:tc>
@@ -1389,11 +1196,9 @@
             <w:pPr>
               <w:jc w:val="center"/>
             </w:pPr>
-            <w:proofErr w:type="spellStart"/>
             <w:r>
               <w:t>Int</w:t>
             </w:r>
-            <w:proofErr w:type="spellEnd"/>
           </w:p>
         </w:tc>
         <w:tc>
@@ -1432,11 +1237,9 @@
             <w:pPr>
               <w:jc w:val="center"/>
             </w:pPr>
-            <w:proofErr w:type="spellStart"/>
             <w:r>
               <w:t>Int</w:t>
             </w:r>
-            <w:proofErr w:type="spellEnd"/>
           </w:p>
         </w:tc>
         <w:tc>
@@ -1475,11 +1278,9 @@
             <w:pPr>
               <w:jc w:val="center"/>
             </w:pPr>
-            <w:proofErr w:type="spellStart"/>
             <w:r>
               <w:t>Int</w:t>
             </w:r>
-            <w:proofErr w:type="spellEnd"/>
           </w:p>
         </w:tc>
         <w:tc>
@@ -1518,11 +1319,9 @@
             <w:pPr>
               <w:jc w:val="center"/>
             </w:pPr>
-            <w:proofErr w:type="spellStart"/>
             <w:r>
               <w:t>BoardLimit</w:t>
             </w:r>
-            <w:proofErr w:type="spellEnd"/>
           </w:p>
         </w:tc>
         <w:tc>
@@ -1561,11 +1360,9 @@
             <w:pPr>
               <w:jc w:val="center"/>
             </w:pPr>
-            <w:proofErr w:type="spellStart"/>
             <w:r>
               <w:t>BoardLimit</w:t>
             </w:r>
-            <w:proofErr w:type="spellEnd"/>
           </w:p>
         </w:tc>
         <w:tc>
@@ -1604,11 +1401,9 @@
             <w:pPr>
               <w:jc w:val="center"/>
             </w:pPr>
-            <w:proofErr w:type="spellStart"/>
             <w:r>
               <w:t>Int</w:t>
             </w:r>
-            <w:proofErr w:type="spellEnd"/>
           </w:p>
         </w:tc>
         <w:tc>
@@ -1619,11 +1414,9 @@
             <w:pPr>
               <w:jc w:val="center"/>
             </w:pPr>
-            <w:proofErr w:type="spellStart"/>
             <w:r>
               <w:t>maxX</w:t>
             </w:r>
-            <w:proofErr w:type="spellEnd"/>
           </w:p>
         </w:tc>
       </w:tr>
@@ -1649,11 +1442,9 @@
             <w:pPr>
               <w:jc w:val="center"/>
             </w:pPr>
-            <w:proofErr w:type="spellStart"/>
             <w:r>
               <w:t>Int</w:t>
             </w:r>
-            <w:proofErr w:type="spellEnd"/>
           </w:p>
         </w:tc>
         <w:tc>
@@ -1664,11 +1455,9 @@
             <w:pPr>
               <w:jc w:val="center"/>
             </w:pPr>
-            <w:proofErr w:type="spellStart"/>
             <w:r>
               <w:t>maxY</w:t>
             </w:r>
-            <w:proofErr w:type="spellEnd"/>
           </w:p>
         </w:tc>
       </w:tr>
@@ -1694,11 +1483,9 @@
             <w:pPr>
               <w:jc w:val="center"/>
             </w:pPr>
-            <w:proofErr w:type="spellStart"/>
             <w:r>
               <w:t>Int</w:t>
             </w:r>
-            <w:proofErr w:type="spellEnd"/>
           </w:p>
         </w:tc>
         <w:tc>
@@ -1709,11 +1496,9 @@
             <w:pPr>
               <w:jc w:val="center"/>
             </w:pPr>
-            <w:proofErr w:type="spellStart"/>
             <w:r>
               <w:t>minX</w:t>
             </w:r>
-            <w:proofErr w:type="spellEnd"/>
           </w:p>
         </w:tc>
       </w:tr>
@@ -1739,11 +1524,9 @@
             <w:pPr>
               <w:jc w:val="center"/>
             </w:pPr>
-            <w:proofErr w:type="spellStart"/>
             <w:r>
               <w:t>Int</w:t>
             </w:r>
-            <w:proofErr w:type="spellEnd"/>
           </w:p>
         </w:tc>
         <w:tc>
@@ -1754,15 +1537,18 @@
             <w:pPr>
               <w:jc w:val="center"/>
             </w:pPr>
-            <w:proofErr w:type="spellStart"/>
             <w:r>
               <w:t>minY</w:t>
             </w:r>
-            <w:proofErr w:type="spellEnd"/>
           </w:p>
         </w:tc>
       </w:tr>
     </w:tbl>
+    <w:p>
+      <w:pPr>
+        <w:jc w:val="center"/>
+      </w:pPr>
+    </w:p>
     <w:p>
       <w:pPr>
         <w:jc w:val="center"/>
@@ -1781,6 +1567,7 @@
     <w:tbl>
       <w:tblPr>
         <w:tblStyle w:val="TableGrid"/>
+        <w:tblpPr w:leftFromText="180" w:rightFromText="180" w:vertAnchor="text" w:horzAnchor="margin" w:tblpY="1884"/>
         <w:tblW w:w="0" w:type="auto"/>
         <w:tblLook w:val="04A0" w:firstRow="1" w:lastRow="0" w:firstColumn="1" w:lastColumn="0" w:noHBand="0" w:noVBand="1"/>
       </w:tblPr>
@@ -1842,25 +1629,12 @@
               <w:jc w:val="center"/>
             </w:pPr>
             <w:r>
-              <w:t xml:space="preserve"> </w:t>
-            </w:r>
-            <w:proofErr w:type="spellStart"/>
-            <w:r>
-              <w:t>MakeMove</w:t>
-            </w:r>
-            <w:proofErr w:type="spellEnd"/>
-            <w:r>
-              <w:t>(Board board)</w:t>
+              <w:t xml:space="preserve"> MakeMove(Board board)</w:t>
             </w:r>
           </w:p>
         </w:tc>
       </w:tr>
     </w:tbl>
-    <w:p>
-      <w:pPr>
-        <w:jc w:val="center"/>
-      </w:pPr>
-    </w:p>
     <w:p>
       <w:pPr>
         <w:jc w:val="center"/>
@@ -1890,7 +1664,6 @@
               <w:jc w:val="center"/>
             </w:pPr>
             <w:r>
-              <w:lastRenderedPageBreak/>
               <w:t>Narrator</w:t>
             </w:r>
           </w:p>
@@ -1931,29 +1704,8 @@
             <w:pPr>
               <w:jc w:val="center"/>
             </w:pPr>
-            <w:proofErr w:type="spellStart"/>
-            <w:r>
-              <w:t>displayIntro</w:t>
-            </w:r>
-            <w:proofErr w:type="spellEnd"/>
-            <w:r>
-              <w:t xml:space="preserve">( </w:t>
-            </w:r>
-            <w:proofErr w:type="spellStart"/>
-            <w:r>
-              <w:t>TextBlock</w:t>
-            </w:r>
-            <w:proofErr w:type="spellEnd"/>
-            <w:r>
-              <w:t xml:space="preserve"> </w:t>
-            </w:r>
-            <w:proofErr w:type="spellStart"/>
-            <w:r>
-              <w:t>msgTxt</w:t>
-            </w:r>
-            <w:proofErr w:type="spellEnd"/>
-            <w:r>
-              <w:t>)</w:t>
+            <w:r>
+              <w:t>displayIntro( TextBlock msgTxt)</w:t>
             </w:r>
           </w:p>
         </w:tc>
@@ -2027,151 +1779,59 @@
               <w:autoSpaceDN w:val="0"/>
               <w:adjustRightInd w:val="0"/>
             </w:pPr>
-            <w:proofErr w:type="spellStart"/>
             <w:r>
               <w:rPr>
                 <w:rFonts w:ascii="Consolas" w:hAnsi="Consolas" w:cs="Consolas"/>
                 <w:sz w:val="19"/>
                 <w:szCs w:val="19"/>
               </w:rPr>
-              <w:t>displayNameFoundSaved</w:t>
-            </w:r>
-            <w:proofErr w:type="spellEnd"/>
+              <w:t>displayNameFoundSaved(TextBlock msgTxt, string name)</w:t>
+            </w:r>
+          </w:p>
+        </w:tc>
+      </w:tr>
+      <w:tr>
+        <w:tc>
+          <w:tcPr>
+            <w:tcW w:w="495" w:type="dxa"/>
+          </w:tcPr>
+          <w:p>
+            <w:pPr>
+              <w:jc w:val="center"/>
+            </w:pPr>
+            <w:r>
+              <w:t>+</w:t>
+            </w:r>
+          </w:p>
+        </w:tc>
+        <w:tc>
+          <w:tcPr>
+            <w:tcW w:w="1260" w:type="dxa"/>
+          </w:tcPr>
+          <w:p>
+            <w:pPr>
+              <w:jc w:val="center"/>
+            </w:pPr>
+            <w:r>
+              <w:t>Void</w:t>
+            </w:r>
+          </w:p>
+        </w:tc>
+        <w:tc>
+          <w:tcPr>
+            <w:tcW w:w="5760" w:type="dxa"/>
+          </w:tcPr>
+          <w:p>
+            <w:pPr>
+              <w:jc w:val="center"/>
+            </w:pPr>
             <w:r>
               <w:rPr>
                 <w:rFonts w:ascii="Consolas" w:hAnsi="Consolas" w:cs="Consolas"/>
                 <w:sz w:val="19"/>
                 <w:szCs w:val="19"/>
               </w:rPr>
-              <w:t>(</w:t>
-            </w:r>
-            <w:proofErr w:type="spellStart"/>
-            <w:r>
-              <w:rPr>
-                <w:rFonts w:ascii="Consolas" w:hAnsi="Consolas" w:cs="Consolas"/>
-                <w:sz w:val="19"/>
-                <w:szCs w:val="19"/>
-              </w:rPr>
-              <w:t>TextBlock</w:t>
-            </w:r>
-            <w:proofErr w:type="spellEnd"/>
-            <w:r>
-              <w:rPr>
-                <w:rFonts w:ascii="Consolas" w:hAnsi="Consolas" w:cs="Consolas"/>
-                <w:sz w:val="19"/>
-                <w:szCs w:val="19"/>
-              </w:rPr>
-              <w:t xml:space="preserve"> </w:t>
-            </w:r>
-            <w:proofErr w:type="spellStart"/>
-            <w:r>
-              <w:rPr>
-                <w:rFonts w:ascii="Consolas" w:hAnsi="Consolas" w:cs="Consolas"/>
-                <w:sz w:val="19"/>
-                <w:szCs w:val="19"/>
-              </w:rPr>
-              <w:t>msgTxt</w:t>
-            </w:r>
-            <w:proofErr w:type="spellEnd"/>
-            <w:r>
-              <w:rPr>
-                <w:rFonts w:ascii="Consolas" w:hAnsi="Consolas" w:cs="Consolas"/>
-                <w:sz w:val="19"/>
-                <w:szCs w:val="19"/>
-              </w:rPr>
-              <w:t>, string name)</w:t>
-            </w:r>
-          </w:p>
-        </w:tc>
-      </w:tr>
-      <w:tr>
-        <w:tc>
-          <w:tcPr>
-            <w:tcW w:w="495" w:type="dxa"/>
-          </w:tcPr>
-          <w:p>
-            <w:pPr>
-              <w:jc w:val="center"/>
-            </w:pPr>
-            <w:r>
-              <w:t>+</w:t>
-            </w:r>
-          </w:p>
-        </w:tc>
-        <w:tc>
-          <w:tcPr>
-            <w:tcW w:w="1260" w:type="dxa"/>
-          </w:tcPr>
-          <w:p>
-            <w:pPr>
-              <w:jc w:val="center"/>
-            </w:pPr>
-            <w:r>
-              <w:t>Void</w:t>
-            </w:r>
-          </w:p>
-        </w:tc>
-        <w:tc>
-          <w:tcPr>
-            <w:tcW w:w="5760" w:type="dxa"/>
-          </w:tcPr>
-          <w:p>
-            <w:pPr>
-              <w:jc w:val="center"/>
-            </w:pPr>
-            <w:proofErr w:type="spellStart"/>
-            <w:r>
-              <w:rPr>
-                <w:rFonts w:ascii="Consolas" w:hAnsi="Consolas" w:cs="Consolas"/>
-                <w:sz w:val="19"/>
-                <w:szCs w:val="19"/>
-              </w:rPr>
-              <w:t>newName</w:t>
-            </w:r>
-            <w:proofErr w:type="spellEnd"/>
-            <w:r>
-              <w:rPr>
-                <w:rFonts w:ascii="Consolas" w:hAnsi="Consolas" w:cs="Consolas"/>
-                <w:sz w:val="19"/>
-                <w:szCs w:val="19"/>
-              </w:rPr>
-              <w:t>(</w:t>
-            </w:r>
-            <w:proofErr w:type="spellStart"/>
-            <w:r>
-              <w:rPr>
-                <w:rFonts w:ascii="Consolas" w:hAnsi="Consolas" w:cs="Consolas"/>
-                <w:sz w:val="19"/>
-                <w:szCs w:val="19"/>
-              </w:rPr>
-              <w:t>TextBlock</w:t>
-            </w:r>
-            <w:proofErr w:type="spellEnd"/>
-            <w:r>
-              <w:rPr>
-                <w:rFonts w:ascii="Consolas" w:hAnsi="Consolas" w:cs="Consolas"/>
-                <w:sz w:val="19"/>
-                <w:szCs w:val="19"/>
-              </w:rPr>
-              <w:t xml:space="preserve"> </w:t>
-            </w:r>
-            <w:proofErr w:type="spellStart"/>
-            <w:r>
-              <w:rPr>
-                <w:rFonts w:ascii="Consolas" w:hAnsi="Consolas" w:cs="Consolas"/>
-                <w:sz w:val="19"/>
-                <w:szCs w:val="19"/>
-              </w:rPr>
-              <w:t>msgTxt</w:t>
-            </w:r>
-            <w:proofErr w:type="spellEnd"/>
-            <w:r>
-              <w:rPr>
-                <w:rFonts w:ascii="Consolas" w:hAnsi="Consolas" w:cs="Consolas"/>
-                <w:sz w:val="19"/>
-                <w:szCs w:val="19"/>
-              </w:rPr>
-              <w:t>, string name)</w:t>
+              <w:t>newName(TextBlock msgTxt, string name)</w:t>
             </w:r>
           </w:p>
         </w:tc>
@@ -2201,6 +1861,7 @@
               <w:jc w:val="center"/>
             </w:pPr>
             <w:r>
+              <w:lastRenderedPageBreak/>
               <w:t>Animations</w:t>
             </w:r>
           </w:p>
@@ -2242,169 +1903,59 @@
             <w:pPr>
               <w:jc w:val="center"/>
             </w:pPr>
-            <w:proofErr w:type="spellStart"/>
             <w:r>
               <w:rPr>
                 <w:rFonts w:ascii="Consolas" w:hAnsi="Consolas" w:cs="Consolas"/>
                 <w:sz w:val="19"/>
                 <w:szCs w:val="19"/>
               </w:rPr>
-              <w:t>TypeWriter</w:t>
-            </w:r>
-            <w:proofErr w:type="spellEnd"/>
+              <w:t>TypeWriter(string textToAnimate, TextBlock txt, TimeSpan timeSpan)</w:t>
+            </w:r>
+          </w:p>
+        </w:tc>
+      </w:tr>
+      <w:tr>
+        <w:tc>
+          <w:tcPr>
+            <w:tcW w:w="326" w:type="dxa"/>
+          </w:tcPr>
+          <w:p>
+            <w:pPr>
+              <w:jc w:val="center"/>
+            </w:pPr>
+            <w:r>
+              <w:t>-</w:t>
+            </w:r>
+          </w:p>
+        </w:tc>
+        <w:tc>
+          <w:tcPr>
+            <w:tcW w:w="659" w:type="dxa"/>
+          </w:tcPr>
+          <w:p>
+            <w:pPr>
+              <w:jc w:val="center"/>
+            </w:pPr>
+            <w:r>
+              <w:t>void</w:t>
+            </w:r>
+          </w:p>
+        </w:tc>
+        <w:tc>
+          <w:tcPr>
+            <w:tcW w:w="8365" w:type="dxa"/>
+          </w:tcPr>
+          <w:p>
+            <w:pPr>
+              <w:jc w:val="center"/>
+            </w:pPr>
             <w:r>
               <w:rPr>
                 <w:rFonts w:ascii="Consolas" w:hAnsi="Consolas" w:cs="Consolas"/>
                 <w:sz w:val="19"/>
                 <w:szCs w:val="19"/>
               </w:rPr>
-              <w:t xml:space="preserve">(string </w:t>
-            </w:r>
-            <w:proofErr w:type="spellStart"/>
-            <w:r>
-              <w:rPr>
-                <w:rFonts w:ascii="Consolas" w:hAnsi="Consolas" w:cs="Consolas"/>
-                <w:sz w:val="19"/>
-                <w:szCs w:val="19"/>
-              </w:rPr>
-              <w:t>textToAnimate</w:t>
-            </w:r>
-            <w:proofErr w:type="spellEnd"/>
-            <w:r>
-              <w:rPr>
-                <w:rFonts w:ascii="Consolas" w:hAnsi="Consolas" w:cs="Consolas"/>
-                <w:sz w:val="19"/>
-                <w:szCs w:val="19"/>
-              </w:rPr>
-              <w:t xml:space="preserve">, </w:t>
-            </w:r>
-            <w:proofErr w:type="spellStart"/>
-            <w:r>
-              <w:rPr>
-                <w:rFonts w:ascii="Consolas" w:hAnsi="Consolas" w:cs="Consolas"/>
-                <w:sz w:val="19"/>
-                <w:szCs w:val="19"/>
-              </w:rPr>
-              <w:t>TextBlock</w:t>
-            </w:r>
-            <w:proofErr w:type="spellEnd"/>
-            <w:r>
-              <w:rPr>
-                <w:rFonts w:ascii="Consolas" w:hAnsi="Consolas" w:cs="Consolas"/>
-                <w:sz w:val="19"/>
-                <w:szCs w:val="19"/>
-              </w:rPr>
-              <w:t xml:space="preserve"> txt, </w:t>
-            </w:r>
-            <w:proofErr w:type="spellStart"/>
-            <w:r>
-              <w:rPr>
-                <w:rFonts w:ascii="Consolas" w:hAnsi="Consolas" w:cs="Consolas"/>
-                <w:sz w:val="19"/>
-                <w:szCs w:val="19"/>
-              </w:rPr>
-              <w:t>TimeSpan</w:t>
-            </w:r>
-            <w:proofErr w:type="spellEnd"/>
-            <w:r>
-              <w:rPr>
-                <w:rFonts w:ascii="Consolas" w:hAnsi="Consolas" w:cs="Consolas"/>
-                <w:sz w:val="19"/>
-                <w:szCs w:val="19"/>
-              </w:rPr>
-              <w:t xml:space="preserve"> </w:t>
-            </w:r>
-            <w:proofErr w:type="spellStart"/>
-            <w:r>
-              <w:rPr>
-                <w:rFonts w:ascii="Consolas" w:hAnsi="Consolas" w:cs="Consolas"/>
-                <w:sz w:val="19"/>
-                <w:szCs w:val="19"/>
-              </w:rPr>
-              <w:t>timeSpan</w:t>
-            </w:r>
-            <w:proofErr w:type="spellEnd"/>
-            <w:r>
-              <w:rPr>
-                <w:rFonts w:ascii="Consolas" w:hAnsi="Consolas" w:cs="Consolas"/>
-                <w:sz w:val="19"/>
-                <w:szCs w:val="19"/>
-              </w:rPr>
-              <w:t>)</w:t>
-            </w:r>
-          </w:p>
-        </w:tc>
-      </w:tr>
-      <w:tr>
-        <w:tc>
-          <w:tcPr>
-            <w:tcW w:w="326" w:type="dxa"/>
-          </w:tcPr>
-          <w:p>
-            <w:pPr>
-              <w:jc w:val="center"/>
-            </w:pPr>
-            <w:r>
-              <w:t>-</w:t>
-            </w:r>
-          </w:p>
-        </w:tc>
-        <w:tc>
-          <w:tcPr>
-            <w:tcW w:w="659" w:type="dxa"/>
-          </w:tcPr>
-          <w:p>
-            <w:pPr>
-              <w:jc w:val="center"/>
-            </w:pPr>
-            <w:r>
-              <w:t>void</w:t>
-            </w:r>
-          </w:p>
-        </w:tc>
-        <w:tc>
-          <w:tcPr>
-            <w:tcW w:w="8365" w:type="dxa"/>
-          </w:tcPr>
-          <w:p>
-            <w:pPr>
-              <w:jc w:val="center"/>
-            </w:pPr>
-            <w:proofErr w:type="spellStart"/>
-            <w:r>
-              <w:rPr>
-                <w:rFonts w:ascii="Consolas" w:hAnsi="Consolas" w:cs="Consolas"/>
-                <w:sz w:val="19"/>
-                <w:szCs w:val="19"/>
-              </w:rPr>
-              <w:t>TypeWriter</w:t>
-            </w:r>
-            <w:proofErr w:type="spellEnd"/>
-            <w:r>
-              <w:rPr>
-                <w:rFonts w:ascii="Consolas" w:hAnsi="Consolas" w:cs="Consolas"/>
-                <w:sz w:val="19"/>
-                <w:szCs w:val="19"/>
-              </w:rPr>
-              <w:t xml:space="preserve">(string text, </w:t>
-            </w:r>
-            <w:proofErr w:type="spellStart"/>
-            <w:r>
-              <w:rPr>
-                <w:rFonts w:ascii="Consolas" w:hAnsi="Consolas" w:cs="Consolas"/>
-                <w:sz w:val="19"/>
-                <w:szCs w:val="19"/>
-              </w:rPr>
-              <w:t>TextBlock</w:t>
-            </w:r>
-            <w:proofErr w:type="spellEnd"/>
-            <w:r>
-              <w:rPr>
-                <w:rFonts w:ascii="Consolas" w:hAnsi="Consolas" w:cs="Consolas"/>
-                <w:sz w:val="19"/>
-                <w:szCs w:val="19"/>
-              </w:rPr>
-              <w:t xml:space="preserve"> txt)</w:t>
+              <w:t>TypeWriter(string text, TextBlock txt)</w:t>
             </w:r>
           </w:p>
         </w:tc>
@@ -2474,16 +2025,9 @@
             <w:pPr>
               <w:jc w:val="center"/>
             </w:pPr>
-            <w:proofErr w:type="spellStart"/>
-            <w:r>
-              <w:t>MakeMove</w:t>
-            </w:r>
-            <w:proofErr w:type="spellEnd"/>
-            <w:r>
-              <w:t>( Board board)</w:t>
-            </w:r>
-            <w:bookmarkStart w:id="0" w:name="_GoBack"/>
-            <w:bookmarkEnd w:id="0"/>
+            <w:r>
+              <w:t>MakeMove( Board board)</w:t>
+            </w:r>
           </w:p>
         </w:tc>
       </w:tr>
@@ -2522,13 +2066,8 @@
             <w:pPr>
               <w:jc w:val="center"/>
             </w:pPr>
-            <w:proofErr w:type="spellStart"/>
-            <w:r>
-              <w:t>randomMove</w:t>
-            </w:r>
-            <w:proofErr w:type="spellEnd"/>
-            <w:r>
-              <w:t>( Board board)</w:t>
+            <w:r>
+              <w:t>randomMove( Board board)</w:t>
             </w:r>
           </w:p>
         </w:tc>
@@ -2568,13 +2107,8 @@
             <w:pPr>
               <w:jc w:val="center"/>
             </w:pPr>
-            <w:proofErr w:type="spellStart"/>
-            <w:r>
-              <w:t>smartRandom</w:t>
-            </w:r>
-            <w:proofErr w:type="spellEnd"/>
-            <w:r>
-              <w:t>(Board board)</w:t>
+            <w:r>
+              <w:t>smartRandom(Board board)</w:t>
             </w:r>
           </w:p>
         </w:tc>
@@ -2614,13 +2148,8 @@
             <w:pPr>
               <w:jc w:val="center"/>
             </w:pPr>
-            <w:proofErr w:type="spellStart"/>
-            <w:r>
-              <w:t>finishShip</w:t>
-            </w:r>
-            <w:proofErr w:type="spellEnd"/>
-            <w:r>
-              <w:t>( Board board)</w:t>
+            <w:r>
+              <w:t>finishShip( Board board)</w:t>
             </w:r>
           </w:p>
         </w:tc>
@@ -2744,13 +2273,8 @@
             <w:pPr>
               <w:jc w:val="center"/>
             </w:pPr>
-            <w:proofErr w:type="spellStart"/>
-            <w:r>
-              <w:t>MakeMove</w:t>
-            </w:r>
-            <w:proofErr w:type="spellEnd"/>
-            <w:r>
-              <w:t>( Board board)</w:t>
+            <w:r>
+              <w:t>MakeMove( Board board)</w:t>
             </w:r>
           </w:p>
         </w:tc>
@@ -2829,13 +2353,8 @@
             <w:pPr>
               <w:jc w:val="center"/>
             </w:pPr>
-            <w:proofErr w:type="spellStart"/>
-            <w:r>
-              <w:t>MakeMove</w:t>
-            </w:r>
-            <w:proofErr w:type="spellEnd"/>
-            <w:r>
-              <w:t>( Board board)</w:t>
+            <w:r>
+              <w:t>MakeMove( Board board)</w:t>
             </w:r>
           </w:p>
         </w:tc>
@@ -2914,14 +2433,1392 @@
             <w:pPr>
               <w:jc w:val="center"/>
             </w:pPr>
-            <w:proofErr w:type="spellStart"/>
-            <w:r>
-              <w:t>MakeMove</w:t>
-            </w:r>
-            <w:proofErr w:type="spellEnd"/>
-            <w:r>
-              <w:t>( Board board)</w:t>
-            </w:r>
+            <w:r>
+              <w:t>MakeMove( Board board)</w:t>
+            </w:r>
+          </w:p>
+        </w:tc>
+      </w:tr>
+    </w:tbl>
+    <w:p>
+      <w:pPr>
+        <w:jc w:val="center"/>
+      </w:pPr>
+    </w:p>
+    <w:tbl>
+      <w:tblPr>
+        <w:tblStyle w:val="TableGrid"/>
+        <w:tblW w:w="0" w:type="auto"/>
+        <w:tblLook w:val="04A0" w:firstRow="1" w:lastRow="0" w:firstColumn="1" w:lastColumn="0" w:noHBand="0" w:noVBand="1"/>
+      </w:tblPr>
+      <w:tblGrid>
+        <w:gridCol w:w="352"/>
+        <w:gridCol w:w="1499"/>
+        <w:gridCol w:w="7499"/>
+      </w:tblGrid>
+      <w:tr>
+        <w:tc>
+          <w:tcPr>
+            <w:tcW w:w="9350" w:type="dxa"/>
+            <w:gridSpan w:val="3"/>
+            <w:shd w:val="clear" w:color="auto" w:fill="BFBFBF" w:themeFill="background1" w:themeFillShade="BF"/>
+          </w:tcPr>
+          <w:p>
+            <w:pPr>
+              <w:jc w:val="center"/>
+            </w:pPr>
+            <w:r>
+              <w:t>BoardPlacementData</w:t>
+            </w:r>
+          </w:p>
+        </w:tc>
+      </w:tr>
+      <w:tr>
+        <w:tc>
+          <w:tcPr>
+            <w:tcW w:w="355" w:type="dxa"/>
+          </w:tcPr>
+          <w:p>
+            <w:pPr>
+              <w:jc w:val="center"/>
+            </w:pPr>
+            <w:r>
+              <w:t>-</w:t>
+            </w:r>
+          </w:p>
+        </w:tc>
+        <w:tc>
+          <w:tcPr>
+            <w:tcW w:w="1080" w:type="dxa"/>
+          </w:tcPr>
+          <w:p>
+            <w:pPr>
+              <w:jc w:val="center"/>
+            </w:pPr>
+            <w:r>
+              <w:t>StartPageData</w:t>
+            </w:r>
+          </w:p>
+        </w:tc>
+        <w:tc>
+          <w:tcPr>
+            <w:tcW w:w="7915" w:type="dxa"/>
+          </w:tcPr>
+          <w:p>
+            <w:pPr>
+              <w:jc w:val="center"/>
+            </w:pPr>
+            <w:r>
+              <w:t>StartPageData</w:t>
+            </w:r>
+          </w:p>
+        </w:tc>
+      </w:tr>
+      <w:tr>
+        <w:tc>
+          <w:tcPr>
+            <w:tcW w:w="355" w:type="dxa"/>
+          </w:tcPr>
+          <w:p>
+            <w:pPr>
+              <w:jc w:val="center"/>
+            </w:pPr>
+            <w:r>
+              <w:t>-</w:t>
+            </w:r>
+          </w:p>
+        </w:tc>
+        <w:tc>
+          <w:tcPr>
+            <w:tcW w:w="1080" w:type="dxa"/>
+          </w:tcPr>
+          <w:p>
+            <w:pPr>
+              <w:jc w:val="center"/>
+            </w:pPr>
+            <w:r>
+              <w:t>Ship[]</w:t>
+            </w:r>
+          </w:p>
+        </w:tc>
+        <w:tc>
+          <w:tcPr>
+            <w:tcW w:w="7915" w:type="dxa"/>
+          </w:tcPr>
+          <w:p>
+            <w:pPr>
+              <w:jc w:val="center"/>
+            </w:pPr>
+            <w:r>
+              <w:t>playerShips</w:t>
+            </w:r>
+          </w:p>
+        </w:tc>
+      </w:tr>
+      <w:tr>
+        <w:tc>
+          <w:tcPr>
+            <w:tcW w:w="355" w:type="dxa"/>
+          </w:tcPr>
+          <w:p>
+            <w:pPr>
+              <w:jc w:val="center"/>
+            </w:pPr>
+            <w:r>
+              <w:t>-</w:t>
+            </w:r>
+          </w:p>
+        </w:tc>
+        <w:tc>
+          <w:tcPr>
+            <w:tcW w:w="1080" w:type="dxa"/>
+          </w:tcPr>
+          <w:p>
+            <w:pPr>
+              <w:jc w:val="center"/>
+            </w:pPr>
+            <w:r>
+              <w:t>AiLevel</w:t>
+            </w:r>
+          </w:p>
+        </w:tc>
+        <w:tc>
+          <w:tcPr>
+            <w:tcW w:w="7915" w:type="dxa"/>
+          </w:tcPr>
+          <w:p>
+            <w:pPr>
+              <w:jc w:val="center"/>
+            </w:pPr>
+            <w:r>
+              <w:t>Level</w:t>
+            </w:r>
+          </w:p>
+        </w:tc>
+      </w:tr>
+      <w:tr>
+        <w:tc>
+          <w:tcPr>
+            <w:tcW w:w="355" w:type="dxa"/>
+          </w:tcPr>
+          <w:p>
+            <w:pPr>
+              <w:jc w:val="center"/>
+            </w:pPr>
+            <w:r>
+              <w:t>-</w:t>
+            </w:r>
+          </w:p>
+        </w:tc>
+        <w:tc>
+          <w:tcPr>
+            <w:tcW w:w="1080" w:type="dxa"/>
+          </w:tcPr>
+          <w:p>
+            <w:pPr>
+              <w:jc w:val="center"/>
+            </w:pPr>
+            <w:r>
+              <w:t>Int</w:t>
+            </w:r>
+          </w:p>
+        </w:tc>
+        <w:tc>
+          <w:tcPr>
+            <w:tcW w:w="7915" w:type="dxa"/>
+          </w:tcPr>
+          <w:p>
+            <w:pPr>
+              <w:jc w:val="center"/>
+            </w:pPr>
+            <w:r>
+              <w:t>idleTime</w:t>
+            </w:r>
+          </w:p>
+        </w:tc>
+      </w:tr>
+      <w:tr>
+        <w:tc>
+          <w:tcPr>
+            <w:tcW w:w="355" w:type="dxa"/>
+          </w:tcPr>
+          <w:p>
+            <w:pPr>
+              <w:jc w:val="center"/>
+            </w:pPr>
+            <w:r>
+              <w:lastRenderedPageBreak/>
+              <w:t>+</w:t>
+            </w:r>
+          </w:p>
+        </w:tc>
+        <w:tc>
+          <w:tcPr>
+            <w:tcW w:w="1080" w:type="dxa"/>
+          </w:tcPr>
+          <w:p>
+            <w:pPr>
+              <w:jc w:val="center"/>
+            </w:pPr>
+            <w:r>
+              <w:t>void</w:t>
+            </w:r>
+          </w:p>
+        </w:tc>
+        <w:tc>
+          <w:tcPr>
+            <w:tcW w:w="7915" w:type="dxa"/>
+          </w:tcPr>
+          <w:p>
+            <w:pPr>
+              <w:autoSpaceDE w:val="0"/>
+              <w:autoSpaceDN w:val="0"/>
+              <w:adjustRightInd w:val="0"/>
+              <w:rPr>
+                <w:rFonts w:ascii="Consolas" w:hAnsi="Consolas" w:cs="Consolas"/>
+                <w:sz w:val="19"/>
+                <w:szCs w:val="19"/>
+              </w:rPr>
+            </w:pPr>
+            <w:r>
+              <w:rPr>
+                <w:rFonts w:ascii="Consolas" w:hAnsi="Consolas" w:cs="Consolas"/>
+                <w:color w:val="000000"/>
+                <w:sz w:val="19"/>
+                <w:szCs w:val="19"/>
+              </w:rPr>
+              <w:t>BoardPlacementData</w:t>
+            </w:r>
+            <w:r>
+              <w:rPr>
+                <w:rFonts w:ascii="Consolas" w:hAnsi="Consolas" w:cs="Consolas"/>
+                <w:sz w:val="19"/>
+                <w:szCs w:val="19"/>
+              </w:rPr>
+              <w:t>(StartPageData startPageData, Ship[] playerShips, Ship[] aiShips, AiLevel level, int idleTime)</w:t>
+            </w:r>
+          </w:p>
+          <w:p>
+            <w:pPr>
+              <w:jc w:val="center"/>
+            </w:pPr>
+            <w:r>
+              <w:rPr>
+                <w:rFonts w:ascii="Consolas" w:hAnsi="Consolas" w:cs="Consolas"/>
+                <w:color w:val="000000"/>
+                <w:sz w:val="19"/>
+                <w:szCs w:val="19"/>
+              </w:rPr>
+              <w:t xml:space="preserve">       </w:t>
+            </w:r>
+          </w:p>
+        </w:tc>
+      </w:tr>
+      <w:tr>
+        <w:tc>
+          <w:tcPr>
+            <w:tcW w:w="355" w:type="dxa"/>
+          </w:tcPr>
+          <w:p>
+            <w:pPr>
+              <w:jc w:val="center"/>
+            </w:pPr>
+            <w:r>
+              <w:t>+</w:t>
+            </w:r>
+          </w:p>
+        </w:tc>
+        <w:tc>
+          <w:tcPr>
+            <w:tcW w:w="1080" w:type="dxa"/>
+          </w:tcPr>
+          <w:p>
+            <w:pPr>
+              <w:jc w:val="center"/>
+            </w:pPr>
+            <w:r>
+              <w:t>Ship[]</w:t>
+            </w:r>
+          </w:p>
+        </w:tc>
+        <w:tc>
+          <w:tcPr>
+            <w:tcW w:w="7915" w:type="dxa"/>
+          </w:tcPr>
+          <w:p>
+            <w:pPr>
+              <w:jc w:val="center"/>
+            </w:pPr>
+            <w:r>
+              <w:t>getPlayerShip()</w:t>
+            </w:r>
+          </w:p>
+        </w:tc>
+      </w:tr>
+      <w:tr>
+        <w:tc>
+          <w:tcPr>
+            <w:tcW w:w="355" w:type="dxa"/>
+          </w:tcPr>
+          <w:p>
+            <w:pPr>
+              <w:jc w:val="center"/>
+            </w:pPr>
+            <w:r>
+              <w:t>+</w:t>
+            </w:r>
+          </w:p>
+        </w:tc>
+        <w:tc>
+          <w:tcPr>
+            <w:tcW w:w="1080" w:type="dxa"/>
+          </w:tcPr>
+          <w:p>
+            <w:pPr>
+              <w:jc w:val="center"/>
+            </w:pPr>
+            <w:r>
+              <w:t>Ship[]</w:t>
+            </w:r>
+          </w:p>
+        </w:tc>
+        <w:tc>
+          <w:tcPr>
+            <w:tcW w:w="7915" w:type="dxa"/>
+          </w:tcPr>
+          <w:p>
+            <w:pPr>
+              <w:jc w:val="center"/>
+            </w:pPr>
+            <w:r>
+              <w:t>getAiShip()</w:t>
+            </w:r>
+          </w:p>
+        </w:tc>
+      </w:tr>
+      <w:tr>
+        <w:tc>
+          <w:tcPr>
+            <w:tcW w:w="355" w:type="dxa"/>
+          </w:tcPr>
+          <w:p>
+            <w:r>
+              <w:t>+</w:t>
+            </w:r>
+          </w:p>
+        </w:tc>
+        <w:tc>
+          <w:tcPr>
+            <w:tcW w:w="1080" w:type="dxa"/>
+          </w:tcPr>
+          <w:p>
+            <w:pPr>
+              <w:jc w:val="center"/>
+            </w:pPr>
+            <w:r>
+              <w:t>AiLevel</w:t>
+            </w:r>
+          </w:p>
+        </w:tc>
+        <w:tc>
+          <w:tcPr>
+            <w:tcW w:w="7915" w:type="dxa"/>
+          </w:tcPr>
+          <w:p>
+            <w:pPr>
+              <w:jc w:val="center"/>
+            </w:pPr>
+            <w:r>
+              <w:t>getLevel()</w:t>
+            </w:r>
+          </w:p>
+        </w:tc>
+      </w:tr>
+      <w:tr>
+        <w:tc>
+          <w:tcPr>
+            <w:tcW w:w="355" w:type="dxa"/>
+          </w:tcPr>
+          <w:p>
+            <w:r>
+              <w:t>+</w:t>
+            </w:r>
+          </w:p>
+        </w:tc>
+        <w:tc>
+          <w:tcPr>
+            <w:tcW w:w="1080" w:type="dxa"/>
+          </w:tcPr>
+          <w:p>
+            <w:pPr>
+              <w:jc w:val="center"/>
+            </w:pPr>
+            <w:r>
+              <w:t>Int</w:t>
+            </w:r>
+          </w:p>
+        </w:tc>
+        <w:tc>
+          <w:tcPr>
+            <w:tcW w:w="7915" w:type="dxa"/>
+          </w:tcPr>
+          <w:p>
+            <w:pPr>
+              <w:jc w:val="center"/>
+            </w:pPr>
+            <w:r>
+              <w:t>getIdleTime()</w:t>
+            </w:r>
+          </w:p>
+        </w:tc>
+      </w:tr>
+    </w:tbl>
+    <w:p>
+      <w:pPr>
+        <w:jc w:val="center"/>
+      </w:pPr>
+    </w:p>
+    <w:p>
+      <w:pPr>
+        <w:jc w:val="center"/>
+      </w:pPr>
+    </w:p>
+    <w:p>
+      <w:pPr>
+        <w:jc w:val="center"/>
+      </w:pPr>
+    </w:p>
+    <w:tbl>
+      <w:tblPr>
+        <w:tblStyle w:val="TableGrid"/>
+        <w:tblW w:w="0" w:type="auto"/>
+        <w:tblLook w:val="04A0" w:firstRow="1" w:lastRow="0" w:firstColumn="1" w:lastColumn="0" w:noHBand="0" w:noVBand="1"/>
+      </w:tblPr>
+      <w:tblGrid>
+        <w:gridCol w:w="326"/>
+        <w:gridCol w:w="2369"/>
+        <w:gridCol w:w="6655"/>
+      </w:tblGrid>
+      <w:tr>
+        <w:tc>
+          <w:tcPr>
+            <w:tcW w:w="9350" w:type="dxa"/>
+            <w:gridSpan w:val="3"/>
+            <w:shd w:val="clear" w:color="auto" w:fill="BFBFBF" w:themeFill="background1" w:themeFillShade="BF"/>
+          </w:tcPr>
+          <w:p>
+            <w:pPr>
+              <w:jc w:val="center"/>
+            </w:pPr>
+            <w:r>
+              <w:t>GamePageData</w:t>
+            </w:r>
+          </w:p>
+        </w:tc>
+      </w:tr>
+      <w:tr>
+        <w:tc>
+          <w:tcPr>
+            <w:tcW w:w="326" w:type="dxa"/>
+          </w:tcPr>
+          <w:p>
+            <w:pPr>
+              <w:jc w:val="center"/>
+            </w:pPr>
+            <w:r>
+              <w:t>+</w:t>
+            </w:r>
+          </w:p>
+        </w:tc>
+        <w:tc>
+          <w:tcPr>
+            <w:tcW w:w="2369" w:type="dxa"/>
+          </w:tcPr>
+          <w:p>
+            <w:pPr>
+              <w:jc w:val="center"/>
+            </w:pPr>
+            <w:r>
+              <w:t>BoardPlacementData</w:t>
+            </w:r>
+          </w:p>
+        </w:tc>
+        <w:tc>
+          <w:tcPr>
+            <w:tcW w:w="6655" w:type="dxa"/>
+          </w:tcPr>
+          <w:p>
+            <w:r>
+              <w:t>b</w:t>
+            </w:r>
+            <w:r>
+              <w:t>oardPlacementData</w:t>
+            </w:r>
+          </w:p>
+        </w:tc>
+      </w:tr>
+      <w:tr>
+        <w:tc>
+          <w:tcPr>
+            <w:tcW w:w="326" w:type="dxa"/>
+          </w:tcPr>
+          <w:p>
+            <w:pPr>
+              <w:jc w:val="center"/>
+            </w:pPr>
+            <w:r>
+              <w:t>-</w:t>
+            </w:r>
+          </w:p>
+        </w:tc>
+        <w:tc>
+          <w:tcPr>
+            <w:tcW w:w="2369" w:type="dxa"/>
+          </w:tcPr>
+          <w:p>
+            <w:pPr>
+              <w:jc w:val="center"/>
+            </w:pPr>
+            <w:r>
+              <w:t>Int</w:t>
+            </w:r>
+          </w:p>
+        </w:tc>
+        <w:tc>
+          <w:tcPr>
+            <w:tcW w:w="6655" w:type="dxa"/>
+          </w:tcPr>
+          <w:p>
+            <w:pPr>
+              <w:jc w:val="center"/>
+            </w:pPr>
+            <w:r>
+              <w:t>currTimeSec</w:t>
+            </w:r>
+          </w:p>
+        </w:tc>
+      </w:tr>
+      <w:tr>
+        <w:tc>
+          <w:tcPr>
+            <w:tcW w:w="326" w:type="dxa"/>
+          </w:tcPr>
+          <w:p>
+            <w:pPr>
+              <w:jc w:val="center"/>
+            </w:pPr>
+            <w:r>
+              <w:t>-</w:t>
+            </w:r>
+          </w:p>
+        </w:tc>
+        <w:tc>
+          <w:tcPr>
+            <w:tcW w:w="2369" w:type="dxa"/>
+          </w:tcPr>
+          <w:p>
+            <w:pPr>
+              <w:jc w:val="center"/>
+            </w:pPr>
+            <w:r>
+              <w:t>Int</w:t>
+            </w:r>
+          </w:p>
+        </w:tc>
+        <w:tc>
+          <w:tcPr>
+            <w:tcW w:w="6655" w:type="dxa"/>
+          </w:tcPr>
+          <w:p>
+            <w:pPr>
+              <w:jc w:val="center"/>
+            </w:pPr>
+            <w:r>
+              <w:t>currTimeMin</w:t>
+            </w:r>
+          </w:p>
+        </w:tc>
+      </w:tr>
+      <w:tr>
+        <w:tc>
+          <w:tcPr>
+            <w:tcW w:w="326" w:type="dxa"/>
+          </w:tcPr>
+          <w:p>
+            <w:pPr>
+              <w:jc w:val="center"/>
+            </w:pPr>
+            <w:r>
+              <w:t>-</w:t>
+            </w:r>
+          </w:p>
+        </w:tc>
+        <w:tc>
+          <w:tcPr>
+            <w:tcW w:w="2369" w:type="dxa"/>
+          </w:tcPr>
+          <w:p>
+            <w:pPr>
+              <w:jc w:val="center"/>
+            </w:pPr>
+            <w:r>
+              <w:t>Int</w:t>
+            </w:r>
+          </w:p>
+        </w:tc>
+        <w:tc>
+          <w:tcPr>
+            <w:tcW w:w="6655" w:type="dxa"/>
+          </w:tcPr>
+          <w:p>
+            <w:pPr>
+              <w:jc w:val="center"/>
+            </w:pPr>
+            <w:r>
+              <w:t>currTimeHour</w:t>
+            </w:r>
+          </w:p>
+        </w:tc>
+      </w:tr>
+      <w:tr>
+        <w:tc>
+          <w:tcPr>
+            <w:tcW w:w="326" w:type="dxa"/>
+          </w:tcPr>
+          <w:p>
+            <w:pPr>
+              <w:jc w:val="center"/>
+            </w:pPr>
+            <w:r>
+              <w:t>-</w:t>
+            </w:r>
+          </w:p>
+        </w:tc>
+        <w:tc>
+          <w:tcPr>
+            <w:tcW w:w="2369" w:type="dxa"/>
+          </w:tcPr>
+          <w:p>
+            <w:pPr>
+              <w:jc w:val="center"/>
+            </w:pPr>
+            <w:r>
+              <w:t>Int</w:t>
+            </w:r>
+          </w:p>
+        </w:tc>
+        <w:tc>
+          <w:tcPr>
+            <w:tcW w:w="6655" w:type="dxa"/>
+          </w:tcPr>
+          <w:p>
+            <w:pPr>
+              <w:jc w:val="center"/>
+            </w:pPr>
+            <w:r>
+              <w:t>turnCount</w:t>
+            </w:r>
+          </w:p>
+        </w:tc>
+      </w:tr>
+      <w:tr>
+        <w:tc>
+          <w:tcPr>
+            <w:tcW w:w="326" w:type="dxa"/>
+          </w:tcPr>
+          <w:p>
+            <w:pPr>
+              <w:jc w:val="center"/>
+            </w:pPr>
+            <w:r>
+              <w:t>+</w:t>
+            </w:r>
+          </w:p>
+        </w:tc>
+        <w:tc>
+          <w:tcPr>
+            <w:tcW w:w="2369" w:type="dxa"/>
+          </w:tcPr>
+          <w:p>
+            <w:pPr>
+              <w:jc w:val="center"/>
+            </w:pPr>
+            <w:r>
+              <w:t>Board</w:t>
+            </w:r>
+          </w:p>
+        </w:tc>
+        <w:tc>
+          <w:tcPr>
+            <w:tcW w:w="6655" w:type="dxa"/>
+          </w:tcPr>
+          <w:p>
+            <w:pPr>
+              <w:jc w:val="center"/>
+            </w:pPr>
+            <w:r>
+              <w:t>playerBoard</w:t>
+            </w:r>
+          </w:p>
+        </w:tc>
+      </w:tr>
+      <w:tr>
+        <w:tc>
+          <w:tcPr>
+            <w:tcW w:w="326" w:type="dxa"/>
+          </w:tcPr>
+          <w:p>
+            <w:pPr>
+              <w:jc w:val="center"/>
+            </w:pPr>
+            <w:r>
+              <w:t>+</w:t>
+            </w:r>
+          </w:p>
+        </w:tc>
+        <w:tc>
+          <w:tcPr>
+            <w:tcW w:w="2369" w:type="dxa"/>
+          </w:tcPr>
+          <w:p>
+            <w:pPr>
+              <w:jc w:val="center"/>
+            </w:pPr>
+            <w:r>
+              <w:t>Ai</w:t>
+            </w:r>
+          </w:p>
+        </w:tc>
+        <w:tc>
+          <w:tcPr>
+            <w:tcW w:w="6655" w:type="dxa"/>
+          </w:tcPr>
+          <w:p>
+            <w:pPr>
+              <w:jc w:val="center"/>
+            </w:pPr>
+            <w:r>
+              <w:t>ai</w:t>
+            </w:r>
+          </w:p>
+        </w:tc>
+      </w:tr>
+      <w:tr>
+        <w:tc>
+          <w:tcPr>
+            <w:tcW w:w="326" w:type="dxa"/>
+          </w:tcPr>
+          <w:p>
+            <w:pPr>
+              <w:jc w:val="center"/>
+            </w:pPr>
+            <w:r>
+              <w:t>+</w:t>
+            </w:r>
+          </w:p>
+        </w:tc>
+        <w:tc>
+          <w:tcPr>
+            <w:tcW w:w="2369" w:type="dxa"/>
+          </w:tcPr>
+          <w:p>
+            <w:pPr>
+              <w:jc w:val="center"/>
+            </w:pPr>
+            <w:r>
+              <w:t>void</w:t>
+            </w:r>
+          </w:p>
+        </w:tc>
+        <w:tc>
+          <w:tcPr>
+            <w:tcW w:w="6655" w:type="dxa"/>
+          </w:tcPr>
+          <w:p>
+            <w:pPr>
+              <w:autoSpaceDE w:val="0"/>
+              <w:autoSpaceDN w:val="0"/>
+              <w:adjustRightInd w:val="0"/>
+              <w:jc w:val="center"/>
+              <w:rPr>
+                <w:rFonts w:cs="Consolas"/>
+                <w:sz w:val="19"/>
+                <w:szCs w:val="19"/>
+              </w:rPr>
+            </w:pPr>
+            <w:r>
+              <w:rPr>
+                <w:rFonts w:cs="Consolas"/>
+                <w:sz w:val="19"/>
+                <w:szCs w:val="19"/>
+              </w:rPr>
+              <w:t>GamePageData(BoardPlacementData boardPlacementData, int currTimeSec, int currTimeMin, int currTimeHour, int turnCount, Board playerBoard, Board aiBoard, Ai ai)</w:t>
+            </w:r>
+          </w:p>
+          <w:p>
+            <w:pPr>
+              <w:jc w:val="center"/>
+            </w:pPr>
+          </w:p>
+        </w:tc>
+      </w:tr>
+      <w:tr>
+        <w:tc>
+          <w:tcPr>
+            <w:tcW w:w="326" w:type="dxa"/>
+          </w:tcPr>
+          <w:p>
+            <w:pPr>
+              <w:jc w:val="center"/>
+            </w:pPr>
+            <w:r>
+              <w:t>+</w:t>
+            </w:r>
+          </w:p>
+        </w:tc>
+        <w:tc>
+          <w:tcPr>
+            <w:tcW w:w="2369" w:type="dxa"/>
+          </w:tcPr>
+          <w:p>
+            <w:pPr>
+              <w:jc w:val="center"/>
+            </w:pPr>
+            <w:r>
+              <w:t>voic</w:t>
+            </w:r>
+          </w:p>
+        </w:tc>
+        <w:tc>
+          <w:tcPr>
+            <w:tcW w:w="6655" w:type="dxa"/>
+          </w:tcPr>
+          <w:p>
+            <w:pPr>
+              <w:autoSpaceDE w:val="0"/>
+              <w:autoSpaceDN w:val="0"/>
+              <w:adjustRightInd w:val="0"/>
+              <w:jc w:val="center"/>
+              <w:rPr>
+                <w:rFonts w:cs="Consolas"/>
+                <w:sz w:val="19"/>
+                <w:szCs w:val="19"/>
+              </w:rPr>
+            </w:pPr>
+            <w:r>
+              <w:rPr>
+                <w:rFonts w:cs="Consolas"/>
+                <w:sz w:val="19"/>
+                <w:szCs w:val="19"/>
+              </w:rPr>
+              <w:t>setTime(int currTimeSec, int currTimeMin, int currTimeHour)</w:t>
+            </w:r>
+          </w:p>
+          <w:p>
+            <w:pPr>
+              <w:jc w:val="center"/>
+            </w:pPr>
+          </w:p>
+        </w:tc>
+      </w:tr>
+      <w:tr>
+        <w:tc>
+          <w:tcPr>
+            <w:tcW w:w="326" w:type="dxa"/>
+          </w:tcPr>
+          <w:p>
+            <w:pPr>
+              <w:jc w:val="center"/>
+            </w:pPr>
+            <w:r>
+              <w:t>+</w:t>
+            </w:r>
+          </w:p>
+        </w:tc>
+        <w:tc>
+          <w:tcPr>
+            <w:tcW w:w="2369" w:type="dxa"/>
+          </w:tcPr>
+          <w:p>
+            <w:pPr>
+              <w:jc w:val="center"/>
+            </w:pPr>
+            <w:r>
+              <w:t>Int</w:t>
+            </w:r>
+          </w:p>
+        </w:tc>
+        <w:tc>
+          <w:tcPr>
+            <w:tcW w:w="6655" w:type="dxa"/>
+          </w:tcPr>
+          <w:p>
+            <w:pPr>
+              <w:jc w:val="center"/>
+            </w:pPr>
+            <w:r>
+              <w:t>getTimeSec()</w:t>
+            </w:r>
+          </w:p>
+        </w:tc>
+      </w:tr>
+      <w:tr>
+        <w:tc>
+          <w:tcPr>
+            <w:tcW w:w="326" w:type="dxa"/>
+          </w:tcPr>
+          <w:p>
+            <w:pPr>
+              <w:jc w:val="center"/>
+            </w:pPr>
+            <w:r>
+              <w:t>+</w:t>
+            </w:r>
+          </w:p>
+        </w:tc>
+        <w:tc>
+          <w:tcPr>
+            <w:tcW w:w="2369" w:type="dxa"/>
+          </w:tcPr>
+          <w:p>
+            <w:pPr>
+              <w:jc w:val="center"/>
+            </w:pPr>
+            <w:r>
+              <w:t>Int</w:t>
+            </w:r>
+          </w:p>
+        </w:tc>
+        <w:tc>
+          <w:tcPr>
+            <w:tcW w:w="6655" w:type="dxa"/>
+          </w:tcPr>
+          <w:p>
+            <w:pPr>
+              <w:jc w:val="center"/>
+            </w:pPr>
+            <w:r>
+              <w:t>getTime</w:t>
+            </w:r>
+            <w:r>
+              <w:t>Min</w:t>
+            </w:r>
+            <w:r>
+              <w:t>()</w:t>
+            </w:r>
+          </w:p>
+        </w:tc>
+      </w:tr>
+      <w:tr>
+        <w:trPr>
+          <w:trHeight w:val="70"/>
+        </w:trPr>
+        <w:tc>
+          <w:tcPr>
+            <w:tcW w:w="326" w:type="dxa"/>
+          </w:tcPr>
+          <w:p>
+            <w:pPr>
+              <w:jc w:val="center"/>
+            </w:pPr>
+            <w:r>
+              <w:t>+</w:t>
+            </w:r>
+          </w:p>
+        </w:tc>
+        <w:tc>
+          <w:tcPr>
+            <w:tcW w:w="2369" w:type="dxa"/>
+          </w:tcPr>
+          <w:p>
+            <w:pPr>
+              <w:jc w:val="center"/>
+            </w:pPr>
+            <w:r>
+              <w:t>Int</w:t>
+            </w:r>
+          </w:p>
+        </w:tc>
+        <w:tc>
+          <w:tcPr>
+            <w:tcW w:w="6655" w:type="dxa"/>
+          </w:tcPr>
+          <w:p>
+            <w:pPr>
+              <w:jc w:val="center"/>
+            </w:pPr>
+            <w:r>
+              <w:t>getTime</w:t>
+            </w:r>
+            <w:r>
+              <w:t>Hour</w:t>
+            </w:r>
+            <w:r>
+              <w:t>()</w:t>
+            </w:r>
+          </w:p>
+        </w:tc>
+      </w:tr>
+      <w:tr>
+        <w:tc>
+          <w:tcPr>
+            <w:tcW w:w="326" w:type="dxa"/>
+          </w:tcPr>
+          <w:p>
+            <w:pPr>
+              <w:jc w:val="center"/>
+            </w:pPr>
+            <w:r>
+              <w:t>+</w:t>
+            </w:r>
+          </w:p>
+        </w:tc>
+        <w:tc>
+          <w:tcPr>
+            <w:tcW w:w="2369" w:type="dxa"/>
+          </w:tcPr>
+          <w:p>
+            <w:pPr>
+              <w:jc w:val="center"/>
+            </w:pPr>
+            <w:r>
+              <w:t>void</w:t>
+            </w:r>
+          </w:p>
+        </w:tc>
+        <w:tc>
+          <w:tcPr>
+            <w:tcW w:w="6655" w:type="dxa"/>
+          </w:tcPr>
+          <w:p>
+            <w:pPr>
+              <w:jc w:val="center"/>
+            </w:pPr>
+            <w:r>
+              <w:t>setTurnCount(int turnCount)</w:t>
+            </w:r>
+          </w:p>
+        </w:tc>
+      </w:tr>
+      <w:tr>
+        <w:tc>
+          <w:tcPr>
+            <w:tcW w:w="326" w:type="dxa"/>
+          </w:tcPr>
+          <w:p>
+            <w:pPr>
+              <w:jc w:val="center"/>
+            </w:pPr>
+            <w:r>
+              <w:t>+</w:t>
+            </w:r>
+          </w:p>
+        </w:tc>
+        <w:tc>
+          <w:tcPr>
+            <w:tcW w:w="2369" w:type="dxa"/>
+          </w:tcPr>
+          <w:p>
+            <w:pPr>
+              <w:jc w:val="center"/>
+            </w:pPr>
+            <w:r>
+              <w:t>Int</w:t>
+            </w:r>
+          </w:p>
+        </w:tc>
+        <w:tc>
+          <w:tcPr>
+            <w:tcW w:w="6655" w:type="dxa"/>
+          </w:tcPr>
+          <w:p>
+            <w:pPr>
+              <w:jc w:val="center"/>
+            </w:pPr>
+            <w:r>
+              <w:rPr>
+                <w:rFonts w:ascii="Consolas" w:hAnsi="Consolas" w:cs="Consolas"/>
+                <w:color w:val="000000"/>
+                <w:sz w:val="19"/>
+                <w:szCs w:val="19"/>
+              </w:rPr>
+              <w:t>getTurnCount()</w:t>
+            </w:r>
+          </w:p>
+        </w:tc>
+      </w:tr>
+    </w:tbl>
+    <w:p>
+      <w:pPr>
+        <w:jc w:val="center"/>
+      </w:pPr>
+    </w:p>
+    <w:tbl>
+      <w:tblPr>
+        <w:tblStyle w:val="TableGrid"/>
+        <w:tblW w:w="0" w:type="auto"/>
+        <w:tblLook w:val="04A0" w:firstRow="1" w:lastRow="0" w:firstColumn="1" w:lastColumn="0" w:noHBand="0" w:noVBand="1"/>
+      </w:tblPr>
+      <w:tblGrid>
+        <w:gridCol w:w="3116"/>
+        <w:gridCol w:w="3117"/>
+        <w:gridCol w:w="3117"/>
+      </w:tblGrid>
+      <w:tr>
+        <w:tc>
+          <w:tcPr>
+            <w:tcW w:w="3116" w:type="dxa"/>
+          </w:tcPr>
+          <w:p>
+            <w:pPr>
+              <w:jc w:val="center"/>
+            </w:pPr>
+            <w:bookmarkStart w:id="0" w:name="_GoBack"/>
+            <w:bookmarkEnd w:id="0"/>
+          </w:p>
+        </w:tc>
+        <w:tc>
+          <w:tcPr>
+            <w:tcW w:w="3117" w:type="dxa"/>
+          </w:tcPr>
+          <w:p>
+            <w:pPr>
+              <w:jc w:val="center"/>
+            </w:pPr>
+          </w:p>
+        </w:tc>
+        <w:tc>
+          <w:tcPr>
+            <w:tcW w:w="3117" w:type="dxa"/>
+          </w:tcPr>
+          <w:p>
+            <w:pPr>
+              <w:jc w:val="center"/>
+            </w:pPr>
+          </w:p>
+        </w:tc>
+      </w:tr>
+      <w:tr>
+        <w:tc>
+          <w:tcPr>
+            <w:tcW w:w="3116" w:type="dxa"/>
+          </w:tcPr>
+          <w:p>
+            <w:pPr>
+              <w:jc w:val="center"/>
+            </w:pPr>
+          </w:p>
+        </w:tc>
+        <w:tc>
+          <w:tcPr>
+            <w:tcW w:w="3117" w:type="dxa"/>
+          </w:tcPr>
+          <w:p>
+            <w:pPr>
+              <w:jc w:val="center"/>
+            </w:pPr>
+          </w:p>
+        </w:tc>
+        <w:tc>
+          <w:tcPr>
+            <w:tcW w:w="3117" w:type="dxa"/>
+          </w:tcPr>
+          <w:p>
+            <w:pPr>
+              <w:jc w:val="center"/>
+            </w:pPr>
+          </w:p>
+        </w:tc>
+      </w:tr>
+      <w:tr>
+        <w:tc>
+          <w:tcPr>
+            <w:tcW w:w="3116" w:type="dxa"/>
+          </w:tcPr>
+          <w:p>
+            <w:pPr>
+              <w:jc w:val="center"/>
+            </w:pPr>
+          </w:p>
+        </w:tc>
+        <w:tc>
+          <w:tcPr>
+            <w:tcW w:w="3117" w:type="dxa"/>
+          </w:tcPr>
+          <w:p>
+            <w:pPr>
+              <w:jc w:val="center"/>
+            </w:pPr>
+          </w:p>
+        </w:tc>
+        <w:tc>
+          <w:tcPr>
+            <w:tcW w:w="3117" w:type="dxa"/>
+          </w:tcPr>
+          <w:p>
+            <w:pPr>
+              <w:jc w:val="center"/>
+            </w:pPr>
+          </w:p>
+        </w:tc>
+      </w:tr>
+      <w:tr>
+        <w:tc>
+          <w:tcPr>
+            <w:tcW w:w="3116" w:type="dxa"/>
+          </w:tcPr>
+          <w:p>
+            <w:pPr>
+              <w:jc w:val="center"/>
+            </w:pPr>
+          </w:p>
+        </w:tc>
+        <w:tc>
+          <w:tcPr>
+            <w:tcW w:w="3117" w:type="dxa"/>
+          </w:tcPr>
+          <w:p>
+            <w:pPr>
+              <w:jc w:val="center"/>
+            </w:pPr>
+          </w:p>
+        </w:tc>
+        <w:tc>
+          <w:tcPr>
+            <w:tcW w:w="3117" w:type="dxa"/>
+          </w:tcPr>
+          <w:p>
+            <w:pPr>
+              <w:jc w:val="center"/>
+            </w:pPr>
+          </w:p>
+        </w:tc>
+      </w:tr>
+      <w:tr>
+        <w:tc>
+          <w:tcPr>
+            <w:tcW w:w="3116" w:type="dxa"/>
+          </w:tcPr>
+          <w:p>
+            <w:pPr>
+              <w:jc w:val="center"/>
+            </w:pPr>
+          </w:p>
+        </w:tc>
+        <w:tc>
+          <w:tcPr>
+            <w:tcW w:w="3117" w:type="dxa"/>
+          </w:tcPr>
+          <w:p>
+            <w:pPr>
+              <w:jc w:val="center"/>
+            </w:pPr>
+          </w:p>
+        </w:tc>
+        <w:tc>
+          <w:tcPr>
+            <w:tcW w:w="3117" w:type="dxa"/>
+          </w:tcPr>
+          <w:p>
+            <w:pPr>
+              <w:jc w:val="center"/>
+            </w:pPr>
+          </w:p>
+        </w:tc>
+      </w:tr>
+      <w:tr>
+        <w:tc>
+          <w:tcPr>
+            <w:tcW w:w="3116" w:type="dxa"/>
+          </w:tcPr>
+          <w:p>
+            <w:pPr>
+              <w:jc w:val="center"/>
+            </w:pPr>
+          </w:p>
+        </w:tc>
+        <w:tc>
+          <w:tcPr>
+            <w:tcW w:w="3117" w:type="dxa"/>
+          </w:tcPr>
+          <w:p>
+            <w:pPr>
+              <w:jc w:val="center"/>
+            </w:pPr>
+          </w:p>
+        </w:tc>
+        <w:tc>
+          <w:tcPr>
+            <w:tcW w:w="3117" w:type="dxa"/>
+          </w:tcPr>
+          <w:p>
+            <w:pPr>
+              <w:jc w:val="center"/>
+            </w:pPr>
+          </w:p>
+        </w:tc>
+      </w:tr>
+      <w:tr>
+        <w:tc>
+          <w:tcPr>
+            <w:tcW w:w="3116" w:type="dxa"/>
+          </w:tcPr>
+          <w:p>
+            <w:pPr>
+              <w:jc w:val="center"/>
+            </w:pPr>
+          </w:p>
+        </w:tc>
+        <w:tc>
+          <w:tcPr>
+            <w:tcW w:w="3117" w:type="dxa"/>
+          </w:tcPr>
+          <w:p>
+            <w:pPr>
+              <w:jc w:val="center"/>
+            </w:pPr>
+          </w:p>
+        </w:tc>
+        <w:tc>
+          <w:tcPr>
+            <w:tcW w:w="3117" w:type="dxa"/>
+          </w:tcPr>
+          <w:p>
+            <w:pPr>
+              <w:jc w:val="center"/>
+            </w:pPr>
+          </w:p>
+        </w:tc>
+      </w:tr>
+      <w:tr>
+        <w:tc>
+          <w:tcPr>
+            <w:tcW w:w="3116" w:type="dxa"/>
+          </w:tcPr>
+          <w:p>
+            <w:pPr>
+              <w:jc w:val="center"/>
+            </w:pPr>
+          </w:p>
+        </w:tc>
+        <w:tc>
+          <w:tcPr>
+            <w:tcW w:w="3117" w:type="dxa"/>
+          </w:tcPr>
+          <w:p>
+            <w:pPr>
+              <w:jc w:val="center"/>
+            </w:pPr>
+          </w:p>
+        </w:tc>
+        <w:tc>
+          <w:tcPr>
+            <w:tcW w:w="3117" w:type="dxa"/>
+          </w:tcPr>
+          <w:p>
+            <w:pPr>
+              <w:jc w:val="center"/>
+            </w:pPr>
           </w:p>
         </w:tc>
       </w:tr>

</xml_diff>

<commit_message>
Add comments and add diagram to UML
</commit_message>
<xml_diff>
--- a/UMLS.docx
+++ b/UMLS.docx
@@ -1,6 +1,6 @@
 
 <file path=word/document.xml><?xml version="1.0" encoding="utf-8"?>
-<w:document xmlns:wpc="http://schemas.microsoft.com/office/word/2010/wordprocessingCanvas" xmlns:cx="http://schemas.microsoft.com/office/drawing/2014/chartex" xmlns:cx1="http://schemas.microsoft.com/office/drawing/2015/9/8/chartex" xmlns:mc="http://schemas.openxmlformats.org/markup-compatibility/2006" xmlns:o="urn:schemas-microsoft-com:office:office" xmlns:r="http://schemas.openxmlformats.org/officeDocument/2006/relationships" xmlns:m="http://schemas.openxmlformats.org/officeDocument/2006/math" xmlns:v="urn:schemas-microsoft-com:vml" xmlns:wp14="http://schemas.microsoft.com/office/word/2010/wordprocessingDrawing" xmlns:wp="http://schemas.openxmlformats.org/drawingml/2006/wordprocessingDrawing" xmlns:w10="urn:schemas-microsoft-com:office:word" xmlns:w="http://schemas.openxmlformats.org/wordprocessingml/2006/main" xmlns:w14="http://schemas.microsoft.com/office/word/2010/wordml" xmlns:w15="http://schemas.microsoft.com/office/word/2012/wordml" xmlns:w16se="http://schemas.microsoft.com/office/word/2015/wordml/symex" xmlns:wpg="http://schemas.microsoft.com/office/word/2010/wordprocessingGroup" xmlns:wpi="http://schemas.microsoft.com/office/word/2010/wordprocessingInk" xmlns:wne="http://schemas.microsoft.com/office/word/2006/wordml" xmlns:wps="http://schemas.microsoft.com/office/word/2010/wordprocessingShape" mc:Ignorable="w14 w15 w16se wp14">
+<w:document xmlns:wpc="http://schemas.microsoft.com/office/word/2010/wordprocessingCanvas" xmlns:mc="http://schemas.openxmlformats.org/markup-compatibility/2006" xmlns:o="urn:schemas-microsoft-com:office:office" xmlns:r="http://schemas.openxmlformats.org/officeDocument/2006/relationships" xmlns:m="http://schemas.openxmlformats.org/officeDocument/2006/math" xmlns:v="urn:schemas-microsoft-com:vml" xmlns:wp14="http://schemas.microsoft.com/office/word/2010/wordprocessingDrawing" xmlns:wp="http://schemas.openxmlformats.org/drawingml/2006/wordprocessingDrawing" xmlns:w10="urn:schemas-microsoft-com:office:word" xmlns:w="http://schemas.openxmlformats.org/wordprocessingml/2006/main" xmlns:w14="http://schemas.microsoft.com/office/word/2010/wordml" xmlns:w15="http://schemas.microsoft.com/office/word/2012/wordml" xmlns:wpg="http://schemas.microsoft.com/office/word/2010/wordprocessingGroup" xmlns:wpi="http://schemas.microsoft.com/office/word/2010/wordprocessingInk" xmlns:wne="http://schemas.microsoft.com/office/word/2006/wordml" xmlns:wps="http://schemas.microsoft.com/office/word/2010/wordprocessingShape" mc:Ignorable="w14 w15 wp14">
   <w:body>
     <w:tbl>
       <w:tblPr>
@@ -235,133 +235,59 @@
             <w:r>
               <w:rPr>
                 <w:rFonts w:ascii="Consolas" w:hAnsi="Consolas" w:cs="Consolas"/>
-                <w:color w:val="0000FF"/>
                 <w:sz w:val="19"/>
                 <w:szCs w:val="19"/>
               </w:rPr>
-              <w:t>int</w:t>
+              <w:t>int xCoordinate, int yCoordinate))</w:t>
+            </w:r>
+          </w:p>
+        </w:tc>
+      </w:tr>
+      <w:tr>
+        <w:tc>
+          <w:tcPr>
+            <w:tcW w:w="625" w:type="dxa"/>
+          </w:tcPr>
+          <w:p>
+            <w:pPr>
+              <w:jc w:val="center"/>
+            </w:pPr>
+            <w:r>
+              <w:t>+</w:t>
+            </w:r>
+          </w:p>
+        </w:tc>
+        <w:tc>
+          <w:tcPr>
+            <w:tcW w:w="1170" w:type="dxa"/>
+          </w:tcPr>
+          <w:p>
+            <w:pPr>
+              <w:jc w:val="center"/>
+            </w:pPr>
+            <w:r>
+              <w:t>void</w:t>
+            </w:r>
+          </w:p>
+        </w:tc>
+        <w:tc>
+          <w:tcPr>
+            <w:tcW w:w="8190" w:type="dxa"/>
+          </w:tcPr>
+          <w:p>
+            <w:pPr>
+              <w:jc w:val="center"/>
+            </w:pPr>
+            <w:r>
+              <w:t>Square(</w:t>
             </w:r>
             <w:r>
               <w:rPr>
                 <w:rFonts w:ascii="Consolas" w:hAnsi="Consolas" w:cs="Consolas"/>
-                <w:color w:val="000000"/>
                 <w:sz w:val="19"/>
                 <w:szCs w:val="19"/>
               </w:rPr>
-              <w:t xml:space="preserve"> xCoordinate, </w:t>
-            </w:r>
-            <w:r>
-              <w:rPr>
-                <w:rFonts w:ascii="Consolas" w:hAnsi="Consolas" w:cs="Consolas"/>
-                <w:color w:val="0000FF"/>
-                <w:sz w:val="19"/>
-                <w:szCs w:val="19"/>
-              </w:rPr>
-              <w:t>int</w:t>
-            </w:r>
-            <w:r>
-              <w:rPr>
-                <w:rFonts w:ascii="Consolas" w:hAnsi="Consolas" w:cs="Consolas"/>
-                <w:color w:val="000000"/>
-                <w:sz w:val="19"/>
-                <w:szCs w:val="19"/>
-              </w:rPr>
-              <w:t xml:space="preserve"> yCoordinate))</w:t>
-            </w:r>
-          </w:p>
-        </w:tc>
-      </w:tr>
-      <w:tr>
-        <w:tc>
-          <w:tcPr>
-            <w:tcW w:w="625" w:type="dxa"/>
-          </w:tcPr>
-          <w:p>
-            <w:pPr>
-              <w:jc w:val="center"/>
-            </w:pPr>
-            <w:r>
-              <w:t>+</w:t>
-            </w:r>
-          </w:p>
-        </w:tc>
-        <w:tc>
-          <w:tcPr>
-            <w:tcW w:w="1170" w:type="dxa"/>
-          </w:tcPr>
-          <w:p>
-            <w:pPr>
-              <w:jc w:val="center"/>
-            </w:pPr>
-            <w:r>
-              <w:t>void</w:t>
-            </w:r>
-          </w:p>
-        </w:tc>
-        <w:tc>
-          <w:tcPr>
-            <w:tcW w:w="8190" w:type="dxa"/>
-          </w:tcPr>
-          <w:p>
-            <w:pPr>
-              <w:jc w:val="center"/>
-            </w:pPr>
-            <w:r>
-              <w:t>Square(</w:t>
-            </w:r>
-            <w:r>
-              <w:rPr>
-                <w:rFonts w:ascii="Consolas" w:hAnsi="Consolas" w:cs="Consolas"/>
-                <w:color w:val="0000FF"/>
-                <w:sz w:val="19"/>
-                <w:szCs w:val="19"/>
-              </w:rPr>
-              <w:t>int</w:t>
-            </w:r>
-            <w:r>
-              <w:rPr>
-                <w:rFonts w:ascii="Consolas" w:hAnsi="Consolas" w:cs="Consolas"/>
-                <w:color w:val="000000"/>
-                <w:sz w:val="19"/>
-                <w:szCs w:val="19"/>
-              </w:rPr>
-              <w:t xml:space="preserve"> xCoordinate, </w:t>
-            </w:r>
-            <w:r>
-              <w:rPr>
-                <w:rFonts w:ascii="Consolas" w:hAnsi="Consolas" w:cs="Consolas"/>
-                <w:color w:val="0000FF"/>
-                <w:sz w:val="19"/>
-                <w:szCs w:val="19"/>
-              </w:rPr>
-              <w:t>int</w:t>
-            </w:r>
-            <w:r>
-              <w:rPr>
-                <w:rFonts w:ascii="Consolas" w:hAnsi="Consolas" w:cs="Consolas"/>
-                <w:color w:val="000000"/>
-                <w:sz w:val="19"/>
-                <w:szCs w:val="19"/>
-              </w:rPr>
-              <w:t xml:space="preserve"> yCoordinate, </w:t>
-            </w:r>
-            <w:r>
-              <w:rPr>
-                <w:rFonts w:ascii="Consolas" w:hAnsi="Consolas" w:cs="Consolas"/>
-                <w:color w:val="2B91AF"/>
-                <w:sz w:val="19"/>
-                <w:szCs w:val="19"/>
-              </w:rPr>
-              <w:t>Ship</w:t>
-            </w:r>
-            <w:r>
-              <w:rPr>
-                <w:rFonts w:ascii="Consolas" w:hAnsi="Consolas" w:cs="Consolas"/>
-                <w:color w:val="000000"/>
-                <w:sz w:val="19"/>
-                <w:szCs w:val="19"/>
-              </w:rPr>
-              <w:t xml:space="preserve"> shipThere))</w:t>
+              <w:t>int xCoordinate, int yCoordinate, Ship shipThere))</w:t>
             </w:r>
           </w:p>
         </w:tc>
@@ -2949,10 +2875,7 @@
           </w:tcPr>
           <w:p>
             <w:r>
-              <w:t>b</w:t>
-            </w:r>
-            <w:r>
-              <w:t>oardPlacementData</w:t>
+              <w:t>boardPlacementData</w:t>
             </w:r>
           </w:p>
         </w:tc>
@@ -3398,13 +3321,7 @@
               <w:jc w:val="center"/>
             </w:pPr>
             <w:r>
-              <w:t>getTime</w:t>
-            </w:r>
-            <w:r>
-              <w:t>Min</w:t>
-            </w:r>
-            <w:r>
-              <w:t>()</w:t>
+              <w:t>getTimeMin()</w:t>
             </w:r>
           </w:p>
         </w:tc>
@@ -3448,13 +3365,7 @@
               <w:jc w:val="center"/>
             </w:pPr>
             <w:r>
-              <w:t>getTime</w:t>
-            </w:r>
-            <w:r>
-              <w:t>Hour</w:t>
-            </w:r>
-            <w:r>
-              <w:t>()</w:t>
+              <w:t>getTimeHour()</w:t>
             </w:r>
           </w:p>
         </w:tc>
@@ -3603,10 +3514,7 @@
               <w:jc w:val="center"/>
             </w:pPr>
             <w:r>
-              <w:t>V</w:t>
-            </w:r>
-            <w:r>
-              <w:t>oid</w:t>
+              <w:t>Void</w:t>
             </w:r>
           </w:p>
         </w:tc>
@@ -3652,10 +3560,7 @@
               <w:jc w:val="center"/>
             </w:pPr>
             <w:r>
-              <w:t>V</w:t>
-            </w:r>
-            <w:r>
-              <w:t>oid</w:t>
+              <w:t>Void</w:t>
             </w:r>
           </w:p>
         </w:tc>
@@ -3701,10 +3606,7 @@
               <w:jc w:val="center"/>
             </w:pPr>
             <w:r>
-              <w:t>V</w:t>
-            </w:r>
-            <w:r>
-              <w:t>oid</w:t>
+              <w:t>Void</w:t>
             </w:r>
           </w:p>
         </w:tc>
@@ -3796,10 +3698,7 @@
               <w:jc w:val="center"/>
             </w:pPr>
             <w:r>
-              <w:t>V</w:t>
-            </w:r>
-            <w:r>
-              <w:t>oid</w:t>
+              <w:t>Void</w:t>
             </w:r>
           </w:p>
         </w:tc>
@@ -3845,10 +3744,7 @@
               <w:jc w:val="center"/>
             </w:pPr>
             <w:r>
-              <w:t>V</w:t>
-            </w:r>
-            <w:r>
-              <w:t>oid</w:t>
+              <w:t>Void</w:t>
             </w:r>
           </w:p>
         </w:tc>
@@ -4053,15 +3949,7 @@
                 <w:sz w:val="19"/>
                 <w:szCs w:val="19"/>
               </w:rPr>
-              <w:t>n</w:t>
-            </w:r>
-            <w:r>
-              <w:rPr>
-                <w:rFonts w:cs="Consolas"/>
-                <w:sz w:val="19"/>
-                <w:szCs w:val="19"/>
-              </w:rPr>
-              <w:t>ormal(TextBlock msgTxt, string name)</w:t>
+              <w:t>normal(TextBlock msgTxt, string name)</w:t>
             </w:r>
           </w:p>
         </w:tc>
@@ -4631,15 +4519,7 @@
                 <w:sz w:val="19"/>
                 <w:szCs w:val="19"/>
               </w:rPr>
-              <w:t>SerializeUtilities</w:t>
-            </w:r>
-            <w:r>
-              <w:rPr>
-                <w:rFonts w:cs="Consolas"/>
-                <w:sz w:val="19"/>
-                <w:szCs w:val="19"/>
-              </w:rPr>
-              <w:t>()</w:t>
+              <w:t>SerializeUtilities()</w:t>
             </w:r>
           </w:p>
         </w:tc>
@@ -5476,13 +5356,7 @@
               <w:jc w:val="center"/>
             </w:pPr>
             <w:r>
-              <w:t>Square[</w:t>
-            </w:r>
-            <w:r>
-              <w:t>,</w:t>
-            </w:r>
-            <w:r>
-              <w:t>]</w:t>
+              <w:t>Square[,]</w:t>
             </w:r>
           </w:p>
         </w:tc>
@@ -5569,8 +5443,100 @@
       <w:pPr>
         <w:jc w:val="center"/>
       </w:pPr>
+    </w:p>
+    <w:p>
+      <w:pPr>
+        <w:jc w:val="center"/>
+      </w:pPr>
+    </w:p>
+    <w:p>
+      <w:pPr>
+        <w:jc w:val="center"/>
+      </w:pPr>
+    </w:p>
+    <w:p>
+      <w:pPr>
+        <w:jc w:val="center"/>
+      </w:pPr>
       <w:bookmarkStart w:id="0" w:name="_GoBack"/>
       <w:bookmarkEnd w:id="0"/>
+      <w:r>
+        <w:rPr>
+          <w:noProof/>
+          <w:lang w:val="en-CA" w:eastAsia="en-CA"/>
+        </w:rPr>
+        <w:lastRenderedPageBreak/>
+        <w:drawing>
+          <wp:anchor distT="0" distB="0" distL="114300" distR="114300" simplePos="0" relativeHeight="251658240" behindDoc="1" locked="0" layoutInCell="1" allowOverlap="1">
+            <wp:simplePos x="0" y="0"/>
+            <wp:positionH relativeFrom="page">
+              <wp:align>left</wp:align>
+            </wp:positionH>
+            <wp:positionV relativeFrom="paragraph">
+              <wp:posOffset>0</wp:posOffset>
+            </wp:positionV>
+            <wp:extent cx="7928610" cy="4089400"/>
+            <wp:effectExtent l="0" t="0" r="0" b="6350"/>
+            <wp:wrapTight wrapText="bothSides">
+              <wp:wrapPolygon edited="0">
+                <wp:start x="0" y="0"/>
+                <wp:lineTo x="0" y="21533"/>
+                <wp:lineTo x="21538" y="21533"/>
+                <wp:lineTo x="21538" y="0"/>
+                <wp:lineTo x="0" y="0"/>
+              </wp:wrapPolygon>
+            </wp:wrapTight>
+            <wp:docPr id="2" name="Picture 2" descr="https://scontent-yyz1-1.xx.fbcdn.net/v/t35.0-12/24879401_10213358375106150_558559703_o.png?oh=510d0ab0b65044c08609452fef22509b&amp;oe=5A2BA90D"/>
+            <wp:cNvGraphicFramePr>
+              <a:graphicFrameLocks xmlns:a="http://schemas.openxmlformats.org/drawingml/2006/main" noChangeAspect="1"/>
+            </wp:cNvGraphicFramePr>
+            <a:graphic xmlns:a="http://schemas.openxmlformats.org/drawingml/2006/main">
+              <a:graphicData uri="http://schemas.openxmlformats.org/drawingml/2006/picture">
+                <pic:pic xmlns:pic="http://schemas.openxmlformats.org/drawingml/2006/picture">
+                  <pic:nvPicPr>
+                    <pic:cNvPr id="0" name="Picture 6" descr="https://scontent-yyz1-1.xx.fbcdn.net/v/t35.0-12/24879401_10213358375106150_558559703_o.png?oh=510d0ab0b65044c08609452fef22509b&amp;oe=5A2BA90D"/>
+                    <pic:cNvPicPr>
+                      <a:picLocks noChangeAspect="1" noChangeArrowheads="1"/>
+                    </pic:cNvPicPr>
+                  </pic:nvPicPr>
+                  <pic:blipFill>
+                    <a:blip r:embed="rId6">
+                      <a:extLst>
+                        <a:ext uri="{28A0092B-C50C-407E-A947-70E740481C1C}">
+                          <a14:useLocalDpi xmlns:a14="http://schemas.microsoft.com/office/drawing/2010/main" val="0"/>
+                        </a:ext>
+                      </a:extLst>
+                    </a:blip>
+                    <a:srcRect/>
+                    <a:stretch>
+                      <a:fillRect/>
+                    </a:stretch>
+                  </pic:blipFill>
+                  <pic:spPr bwMode="auto">
+                    <a:xfrm>
+                      <a:off x="0" y="0"/>
+                      <a:ext cx="7928610" cy="4089400"/>
+                    </a:xfrm>
+                    <a:prstGeom prst="rect">
+                      <a:avLst/>
+                    </a:prstGeom>
+                    <a:noFill/>
+                    <a:ln>
+                      <a:noFill/>
+                    </a:ln>
+                  </pic:spPr>
+                </pic:pic>
+              </a:graphicData>
+            </a:graphic>
+            <wp14:sizeRelH relativeFrom="margin">
+              <wp14:pctWidth>0</wp14:pctWidth>
+            </wp14:sizeRelH>
+            <wp14:sizeRelV relativeFrom="margin">
+              <wp14:pctHeight>0</wp14:pctHeight>
+            </wp14:sizeRelV>
+          </wp:anchor>
+        </w:drawing>
+      </w:r>
     </w:p>
     <w:sectPr>
       <w:pgSz w:w="12240" w:h="15840"/>
@@ -5583,7 +5549,7 @@
 </file>
 
 <file path=word/endnotes.xml><?xml version="1.0" encoding="utf-8"?>
-<w:endnotes xmlns:wpc="http://schemas.microsoft.com/office/word/2010/wordprocessingCanvas" xmlns:cx="http://schemas.microsoft.com/office/drawing/2014/chartex" xmlns:cx1="http://schemas.microsoft.com/office/drawing/2015/9/8/chartex" xmlns:mc="http://schemas.openxmlformats.org/markup-compatibility/2006" xmlns:o="urn:schemas-microsoft-com:office:office" xmlns:r="http://schemas.openxmlformats.org/officeDocument/2006/relationships" xmlns:m="http://schemas.openxmlformats.org/officeDocument/2006/math" xmlns:v="urn:schemas-microsoft-com:vml" xmlns:wp14="http://schemas.microsoft.com/office/word/2010/wordprocessingDrawing" xmlns:wp="http://schemas.openxmlformats.org/drawingml/2006/wordprocessingDrawing" xmlns:w10="urn:schemas-microsoft-com:office:word" xmlns:w="http://schemas.openxmlformats.org/wordprocessingml/2006/main" xmlns:w14="http://schemas.microsoft.com/office/word/2010/wordml" xmlns:w15="http://schemas.microsoft.com/office/word/2012/wordml" xmlns:w16se="http://schemas.microsoft.com/office/word/2015/wordml/symex" xmlns:wpg="http://schemas.microsoft.com/office/word/2010/wordprocessingGroup" xmlns:wpi="http://schemas.microsoft.com/office/word/2010/wordprocessingInk" xmlns:wne="http://schemas.microsoft.com/office/word/2006/wordml" xmlns:wps="http://schemas.microsoft.com/office/word/2010/wordprocessingShape" mc:Ignorable="w14 w15 w16se wp14">
+<w:endnotes xmlns:wpc="http://schemas.microsoft.com/office/word/2010/wordprocessingCanvas" xmlns:mc="http://schemas.openxmlformats.org/markup-compatibility/2006" xmlns:o="urn:schemas-microsoft-com:office:office" xmlns:r="http://schemas.openxmlformats.org/officeDocument/2006/relationships" xmlns:m="http://schemas.openxmlformats.org/officeDocument/2006/math" xmlns:v="urn:schemas-microsoft-com:vml" xmlns:wp14="http://schemas.microsoft.com/office/word/2010/wordprocessingDrawing" xmlns:wp="http://schemas.openxmlformats.org/drawingml/2006/wordprocessingDrawing" xmlns:w10="urn:schemas-microsoft-com:office:word" xmlns:w="http://schemas.openxmlformats.org/wordprocessingml/2006/main" xmlns:w14="http://schemas.microsoft.com/office/word/2010/wordml" xmlns:w15="http://schemas.microsoft.com/office/word/2012/wordml" xmlns:wpg="http://schemas.microsoft.com/office/word/2010/wordprocessingGroup" xmlns:wpi="http://schemas.microsoft.com/office/word/2010/wordprocessingInk" xmlns:wne="http://schemas.microsoft.com/office/word/2006/wordml" xmlns:wps="http://schemas.microsoft.com/office/word/2010/wordprocessingShape" mc:Ignorable="w14 w15 wp14">
   <w:endnote w:type="separator" w:id="-1">
     <w:p>
       <w:pPr>
@@ -5608,7 +5574,7 @@
 </file>
 
 <file path=word/footnotes.xml><?xml version="1.0" encoding="utf-8"?>
-<w:footnotes xmlns:wpc="http://schemas.microsoft.com/office/word/2010/wordprocessingCanvas" xmlns:cx="http://schemas.microsoft.com/office/drawing/2014/chartex" xmlns:cx1="http://schemas.microsoft.com/office/drawing/2015/9/8/chartex" xmlns:mc="http://schemas.openxmlformats.org/markup-compatibility/2006" xmlns:o="urn:schemas-microsoft-com:office:office" xmlns:r="http://schemas.openxmlformats.org/officeDocument/2006/relationships" xmlns:m="http://schemas.openxmlformats.org/officeDocument/2006/math" xmlns:v="urn:schemas-microsoft-com:vml" xmlns:wp14="http://schemas.microsoft.com/office/word/2010/wordprocessingDrawing" xmlns:wp="http://schemas.openxmlformats.org/drawingml/2006/wordprocessingDrawing" xmlns:w10="urn:schemas-microsoft-com:office:word" xmlns:w="http://schemas.openxmlformats.org/wordprocessingml/2006/main" xmlns:w14="http://schemas.microsoft.com/office/word/2010/wordml" xmlns:w15="http://schemas.microsoft.com/office/word/2012/wordml" xmlns:w16se="http://schemas.microsoft.com/office/word/2015/wordml/symex" xmlns:wpg="http://schemas.microsoft.com/office/word/2010/wordprocessingGroup" xmlns:wpi="http://schemas.microsoft.com/office/word/2010/wordprocessingInk" xmlns:wne="http://schemas.microsoft.com/office/word/2006/wordml" xmlns:wps="http://schemas.microsoft.com/office/word/2010/wordprocessingShape" mc:Ignorable="w14 w15 w16se wp14">
+<w:footnotes xmlns:wpc="http://schemas.microsoft.com/office/word/2010/wordprocessingCanvas" xmlns:mc="http://schemas.openxmlformats.org/markup-compatibility/2006" xmlns:o="urn:schemas-microsoft-com:office:office" xmlns:r="http://schemas.openxmlformats.org/officeDocument/2006/relationships" xmlns:m="http://schemas.openxmlformats.org/officeDocument/2006/math" xmlns:v="urn:schemas-microsoft-com:vml" xmlns:wp14="http://schemas.microsoft.com/office/word/2010/wordprocessingDrawing" xmlns:wp="http://schemas.openxmlformats.org/drawingml/2006/wordprocessingDrawing" xmlns:w10="urn:schemas-microsoft-com:office:word" xmlns:w="http://schemas.openxmlformats.org/wordprocessingml/2006/main" xmlns:w14="http://schemas.microsoft.com/office/word/2010/wordml" xmlns:w15="http://schemas.microsoft.com/office/word/2012/wordml" xmlns:wpg="http://schemas.microsoft.com/office/word/2010/wordprocessingGroup" xmlns:wpi="http://schemas.microsoft.com/office/word/2010/wordprocessingInk" xmlns:wne="http://schemas.microsoft.com/office/word/2006/wordml" xmlns:wps="http://schemas.microsoft.com/office/word/2010/wordprocessingShape" mc:Ignorable="w14 w15 wp14">
   <w:footnote w:type="separator" w:id="-1">
     <w:p>
       <w:pPr>
@@ -5633,7 +5599,7 @@
 </file>
 
 <file path=word/styles.xml><?xml version="1.0" encoding="utf-8"?>
-<w:styles xmlns:mc="http://schemas.openxmlformats.org/markup-compatibility/2006" xmlns:r="http://schemas.openxmlformats.org/officeDocument/2006/relationships" xmlns:w="http://schemas.openxmlformats.org/wordprocessingml/2006/main" xmlns:w14="http://schemas.microsoft.com/office/word/2010/wordml" xmlns:w15="http://schemas.microsoft.com/office/word/2012/wordml" xmlns:w16se="http://schemas.microsoft.com/office/word/2015/wordml/symex" mc:Ignorable="w14 w15 w16se">
+<w:styles xmlns:mc="http://schemas.openxmlformats.org/markup-compatibility/2006" xmlns:r="http://schemas.openxmlformats.org/officeDocument/2006/relationships" xmlns:w="http://schemas.openxmlformats.org/wordprocessingml/2006/main" xmlns:w14="http://schemas.microsoft.com/office/word/2010/wordml" xmlns:w15="http://schemas.microsoft.com/office/word/2012/wordml" mc:Ignorable="w14 w15">
   <w:docDefaults>
     <w:rPrDefault>
       <w:rPr>

</xml_diff>